<commit_message>
2017/4/25 水球的報告 關於 WBS Gantt
</commit_message>
<xml_diff>
--- a/專研審查/專研初審文案.docx
+++ b/專研審查/專研初審文案.docx
@@ -483,6 +483,7 @@
       <w:r>
         <w:t>所提專題研究：</w:t>
       </w:r>
+      <w:proofErr w:type="spellStart"/>
       <w:r>
         <w:rPr>
           <w:rFonts w:asciiTheme="minorEastAsia" w:hAnsiTheme="minorEastAsia" w:cs="Arial"/>
@@ -490,7 +491,17 @@
           <w:u w:val="single"/>
           <w:shd w:val="clear" w:color="auto" w:fill="FFFFFF"/>
         </w:rPr>
-        <w:t xml:space="preserve">TeamPathy;Teamwork </w:t>
+        <w:t>TeamPathy;Teamwork</w:t>
+      </w:r>
+      <w:proofErr w:type="spellEnd"/>
+      <w:r>
+        <w:rPr>
+          <w:rFonts w:asciiTheme="minorEastAsia" w:hAnsiTheme="minorEastAsia" w:cs="Arial"/>
+          <w:color w:val="222222"/>
+          <w:u w:val="single"/>
+          <w:shd w:val="clear" w:color="auto" w:fill="FFFFFF"/>
+        </w:rPr>
+        <w:t xml:space="preserve"> </w:t>
       </w:r>
       <w:r>
         <w:rPr>
@@ -2375,15 +2386,20 @@
     </w:p>
     <w:p>
       <w:pPr>
+        <w:ind w:firstLine="0"/>
+      </w:pPr>
+    </w:p>
+    <w:p>
+      <w:pPr>
         <w:pStyle w:val="aa"/>
       </w:pPr>
-      <w:bookmarkStart w:id="5" w:name="_Toc63824506"/>
+      <w:bookmarkStart w:id="5" w:name="_Toc63824507"/>
       <w:r>
         <w:rPr>
           <w:rFonts w:hint="eastAsia"/>
         </w:rPr>
         <w:lastRenderedPageBreak/>
-        <w:t>表目錄</w:t>
+        <w:t>圖目錄</w:t>
       </w:r>
       <w:bookmarkEnd w:id="5"/>
     </w:p>
@@ -2415,7 +2431,7 @@
           <w:sz w:val="24"/>
           <w:szCs w:val="24"/>
         </w:rPr>
-        <w:instrText>表標題</w:instrText>
+        <w:instrText>圖標題</w:instrText>
       </w:r>
       <w:r>
         <w:rPr>
@@ -2427,151 +2443,7 @@
       <w:r>
         <w:fldChar w:fldCharType="separate"/>
       </w:r>
-      <w:hyperlink r:id="rId14" w:anchor="_Toc63824493" w:history="1">
-        <w:r>
-          <w:rPr>
-            <w:rStyle w:val="a3"/>
-            <w:rFonts w:hint="eastAsia"/>
-            <w:noProof/>
-            <w:sz w:val="24"/>
-            <w:szCs w:val="24"/>
-          </w:rPr>
-          <w:t>表</w:t>
-        </w:r>
-        <w:r>
-          <w:rPr>
-            <w:rStyle w:val="a3"/>
-            <w:noProof/>
-            <w:sz w:val="24"/>
-            <w:szCs w:val="24"/>
-          </w:rPr>
-          <w:t>4.1</w:t>
-        </w:r>
-        <w:r>
-          <w:rPr>
-            <w:rStyle w:val="a3"/>
-            <w:rFonts w:hint="eastAsia"/>
-            <w:noProof/>
-            <w:sz w:val="24"/>
-            <w:szCs w:val="24"/>
-          </w:rPr>
-          <w:t>：表格標題範例</w:t>
-        </w:r>
-        <w:r>
-          <w:rPr>
-            <w:rStyle w:val="a3"/>
-            <w:noProof/>
-            <w:webHidden/>
-            <w:sz w:val="24"/>
-            <w:szCs w:val="24"/>
-          </w:rPr>
-          <w:tab/>
-        </w:r>
-        <w:r>
-          <w:rPr>
-            <w:rStyle w:val="a3"/>
-          </w:rPr>
-          <w:fldChar w:fldCharType="begin"/>
-        </w:r>
-        <w:r>
-          <w:rPr>
-            <w:rStyle w:val="a3"/>
-            <w:noProof/>
-            <w:webHidden/>
-            <w:sz w:val="24"/>
-            <w:szCs w:val="24"/>
-          </w:rPr>
-          <w:instrText xml:space="preserve"> PAGEREF _Toc63824493 \h </w:instrText>
-        </w:r>
-        <w:r>
-          <w:rPr>
-            <w:rStyle w:val="a3"/>
-          </w:rPr>
-        </w:r>
-        <w:r>
-          <w:rPr>
-            <w:rStyle w:val="a3"/>
-          </w:rPr>
-          <w:fldChar w:fldCharType="separate"/>
-        </w:r>
-        <w:r>
-          <w:rPr>
-            <w:rStyle w:val="a3"/>
-            <w:noProof/>
-            <w:webHidden/>
-            <w:sz w:val="24"/>
-            <w:szCs w:val="24"/>
-          </w:rPr>
-          <w:t>6</w:t>
-        </w:r>
-        <w:r>
-          <w:rPr>
-            <w:rStyle w:val="a3"/>
-          </w:rPr>
-          <w:fldChar w:fldCharType="end"/>
-        </w:r>
-      </w:hyperlink>
-    </w:p>
-    <w:p>
-      <w:r>
-        <w:fldChar w:fldCharType="end"/>
-      </w:r>
-    </w:p>
-    <w:p>
-      <w:pPr>
-        <w:pStyle w:val="aa"/>
-      </w:pPr>
-      <w:bookmarkStart w:id="6" w:name="_Toc63824507"/>
-      <w:r>
-        <w:rPr>
-          <w:rFonts w:hint="eastAsia"/>
-        </w:rPr>
-        <w:lastRenderedPageBreak/>
-        <w:t>圖目錄</w:t>
-      </w:r>
-      <w:bookmarkEnd w:id="6"/>
-    </w:p>
-    <w:p>
-      <w:pPr>
-        <w:pStyle w:val="a6"/>
-        <w:tabs>
-          <w:tab w:val="right" w:leader="dot" w:pos="8154"/>
-        </w:tabs>
-        <w:rPr>
-          <w:noProof/>
-          <w:sz w:val="24"/>
-          <w:szCs w:val="24"/>
-        </w:rPr>
-      </w:pPr>
-      <w:r>
-        <w:fldChar w:fldCharType="begin"/>
-      </w:r>
-      <w:r>
-        <w:rPr>
-          <w:sz w:val="24"/>
-          <w:szCs w:val="24"/>
-        </w:rPr>
-        <w:instrText xml:space="preserve"> TOC \h \z \t "</w:instrText>
-      </w:r>
-      <w:r>
-        <w:rPr>
-          <w:rFonts w:hint="eastAsia"/>
-          <w:sz w:val="24"/>
-          <w:szCs w:val="24"/>
-        </w:rPr>
-        <w:instrText>圖標題</w:instrText>
-      </w:r>
-      <w:r>
-        <w:rPr>
-          <w:sz w:val="24"/>
-          <w:szCs w:val="24"/>
-        </w:rPr>
-        <w:instrText xml:space="preserve">" \c </w:instrText>
-      </w:r>
-      <w:r>
-        <w:fldChar w:fldCharType="separate"/>
-      </w:r>
-      <w:hyperlink r:id="rId15" w:anchor="_Toc63824481" w:history="1">
+      <w:hyperlink r:id="rId14" w:anchor="_Toc63824481" w:history="1">
         <w:r>
           <w:rPr>
             <w:rStyle w:val="a3"/>
@@ -2668,7 +2540,7 @@
           <w:szCs w:val="24"/>
         </w:rPr>
       </w:pPr>
-      <w:hyperlink r:id="rId16" w:anchor="_Toc63824482" w:history="1">
+      <w:hyperlink r:id="rId15" w:anchor="_Toc63824482" w:history="1">
         <w:r>
           <w:rPr>
             <w:rStyle w:val="a3"/>
@@ -2765,7 +2637,7 @@
           <w:szCs w:val="24"/>
         </w:rPr>
       </w:pPr>
-      <w:hyperlink r:id="rId17" w:anchor="_Toc63824483" w:history="1">
+      <w:hyperlink r:id="rId16" w:anchor="_Toc63824483" w:history="1">
         <w:r>
           <w:rPr>
             <w:rStyle w:val="a3"/>
@@ -2862,7 +2734,7 @@
           <w:szCs w:val="24"/>
         </w:rPr>
       </w:pPr>
-      <w:hyperlink r:id="rId18" w:anchor="_Toc63824484" w:history="1">
+      <w:hyperlink r:id="rId17" w:anchor="_Toc63824484" w:history="1">
         <w:r>
           <w:rPr>
             <w:rStyle w:val="a3"/>
@@ -2959,7 +2831,7 @@
           <w:szCs w:val="24"/>
         </w:rPr>
       </w:pPr>
-      <w:hyperlink r:id="rId19" w:anchor="_Toc63824485" w:history="1">
+      <w:hyperlink r:id="rId18" w:anchor="_Toc63824485" w:history="1">
         <w:r>
           <w:rPr>
             <w:rStyle w:val="a3"/>
@@ -3069,8 +2941,8 @@
       <w:pPr>
         <w:pStyle w:val="10"/>
       </w:pPr>
-      <w:bookmarkStart w:id="7" w:name="_Toc63824508"/>
-      <w:bookmarkStart w:id="8" w:name="_Toc480179156"/>
+      <w:bookmarkStart w:id="6" w:name="_Toc63824508"/>
+      <w:bookmarkStart w:id="7" w:name="_Toc480179156"/>
       <w:r>
         <w:rPr>
           <w:rFonts w:hint="eastAsia"/>
@@ -3079,52 +2951,100 @@
         <w:t>序論</w:t>
       </w:r>
       <w:bookmarkEnd w:id="2"/>
+      <w:bookmarkEnd w:id="6"/>
       <w:bookmarkEnd w:id="7"/>
+    </w:p>
+    <w:p>
+      <w:pPr>
+        <w:pStyle w:val="20"/>
+      </w:pPr>
+      <w:bookmarkStart w:id="8" w:name="_Toc480179157"/>
+      <w:r>
+        <w:rPr>
+          <w:rFonts w:hint="eastAsia"/>
+        </w:rPr>
+        <w:t>研究問題與動機</w:t>
+      </w:r>
       <w:bookmarkEnd w:id="8"/>
     </w:p>
     <w:p>
       <w:pPr>
-        <w:pStyle w:val="20"/>
-      </w:pPr>
-      <w:bookmarkStart w:id="9" w:name="_Toc480179157"/>
-      <w:r>
-        <w:rPr>
-          <w:rFonts w:hint="eastAsia"/>
-        </w:rPr>
-        <w:t>研究問題與動機</w:t>
+        <w:ind w:firstLine="425"/>
+      </w:pPr>
+      <w:bookmarkStart w:id="9" w:name="_Hlk480136885"/>
+      <w:r>
+        <w:rPr>
+          <w:rFonts w:hint="eastAsia"/>
+        </w:rPr>
+        <w:t>無論是學校的作業活動，還是一般</w:t>
+      </w:r>
+      <w:r>
+        <w:rPr>
+          <w:rFonts w:hint="eastAsia"/>
+        </w:rPr>
+        <w:t>的工作團隊</w:t>
+      </w:r>
+      <w:r>
+        <w:rPr>
+          <w:rFonts w:hint="eastAsia"/>
+        </w:rPr>
+        <w:t>，合作兩個字都是其最核心的要素</w:t>
+      </w:r>
+      <w:r>
+        <w:rPr>
+          <w:rFonts w:hint="eastAsia"/>
+        </w:rPr>
+        <w:t>。合作的模式大幅影響了產生結果的效率，</w:t>
+      </w:r>
+      <w:r>
+        <w:rPr>
+          <w:rFonts w:hint="eastAsia"/>
+        </w:rPr>
+        <w:t>而在過去的合作經驗中，人們會選擇使用一些軟體方便於進行工作及</w:t>
+      </w:r>
+      <w:r>
+        <w:rPr>
+          <w:rFonts w:hint="eastAsia"/>
+        </w:rPr>
+        <w:t>控管，而每種軟</w:t>
+      </w:r>
+      <w:r>
+        <w:rPr>
+          <w:rFonts w:hint="eastAsia"/>
+        </w:rPr>
+        <w:t>體都有其不便的地方，並大幅影響著使用者對於往後每一次合作的選擇</w:t>
+      </w:r>
+      <w:r>
+        <w:rPr>
+          <w:rFonts w:hint="eastAsia"/>
+        </w:rPr>
+        <w:t>。以下提出了幾項問題，是來自於專研成員</w:t>
+      </w:r>
+      <w:r>
+        <w:rPr>
+          <w:rFonts w:hint="eastAsia"/>
+        </w:rPr>
+        <w:t>各自</w:t>
+      </w:r>
+      <w:r>
+        <w:rPr>
+          <w:rFonts w:hint="eastAsia"/>
+        </w:rPr>
+        <w:t>合作經驗中，</w:t>
+      </w:r>
+      <w:r>
+        <w:rPr>
+          <w:rFonts w:hint="eastAsia"/>
+        </w:rPr>
+        <w:t>曾經使用數個方法</w:t>
+      </w:r>
+      <w:r>
+        <w:rPr>
+          <w:rFonts w:hint="eastAsia"/>
+        </w:rPr>
+        <w:t>來進行工作，並且感受到的限制。</w:t>
       </w:r>
       <w:bookmarkEnd w:id="9"/>
-    </w:p>
-    <w:p>
-      <w:pPr>
-        <w:ind w:firstLine="425"/>
-      </w:pPr>
-      <w:bookmarkStart w:id="10" w:name="_Hlk480136885"/>
-      <w:r>
-        <w:rPr>
-          <w:rFonts w:hint="eastAsia"/>
-        </w:rPr>
-        <w:t>無論是學校的作業活動，還是工作上的團隊工作，合作兩個字都是其最核心的關鍵。合作的模式大幅影響了產生結果的效率，而在過去的合作經驗中，人們會選擇使用一些軟體方便於進行工作及產出控管，而每種軟體都有其不便的地方，並大幅影響著使用者對於往後每一次合作的選擇性</w:t>
-      </w:r>
-      <w:r>
-        <w:rPr>
-          <w:rFonts w:hint="eastAsia"/>
-        </w:rPr>
-        <w:t>。以下提出了幾項問題，是來自於專研成員各自合作經驗中，在進行工作</w:t>
-      </w:r>
-      <w:r>
-        <w:rPr>
-          <w:rFonts w:hint="eastAsia"/>
-        </w:rPr>
-        <w:t>活動時曾經使用數個方法</w:t>
-      </w:r>
-      <w:r>
-        <w:rPr>
-          <w:rFonts w:hint="eastAsia"/>
-        </w:rPr>
-        <w:t>來進行工作，並且感受到的限制。</w:t>
-      </w:r>
-      <w:bookmarkEnd w:id="10"/>
     </w:p>
     <w:p>
       <w:pPr>
@@ -3140,17 +3060,16 @@
           <w:szCs w:val="28"/>
         </w:rPr>
       </w:pPr>
-      <w:bookmarkStart w:id="11" w:name="_Toc480179158"/>
-      <w:bookmarkStart w:id="12" w:name="_Toc480049458"/>
+      <w:bookmarkStart w:id="10" w:name="_Toc480179158"/>
+      <w:bookmarkStart w:id="11" w:name="_Toc480049458"/>
       <w:r>
         <w:rPr>
           <w:rFonts w:ascii="標楷體" w:hAnsi="標楷體" w:hint="eastAsia"/>
           <w:szCs w:val="28"/>
         </w:rPr>
-        <w:lastRenderedPageBreak/>
         <w:t>現代專案管控系統的限制</w:t>
       </w:r>
-      <w:bookmarkEnd w:id="11"/>
+      <w:bookmarkEnd w:id="10"/>
     </w:p>
     <w:p>
       <w:r>
@@ -3380,7 +3299,7 @@
                     <pic:cNvPicPr/>
                   </pic:nvPicPr>
                   <pic:blipFill>
-                    <a:blip r:embed="rId20">
+                    <a:blip r:embed="rId19">
                       <a:extLst>
                         <a:ext uri="{28A0092B-C50C-407E-A947-70E740481C1C}">
                           <a14:useLocalDpi xmlns:a14="http://schemas.microsoft.com/office/drawing/2010/main" val="0"/>
@@ -3425,7 +3344,11 @@
         <w:t>(</w:t>
       </w:r>
       <w:r>
-        <w:t>System Development Life Cycle; SDLC)</w:t>
+        <w:t xml:space="preserve">System </w:t>
+      </w:r>
+      <w:r>
+        <w:lastRenderedPageBreak/>
+        <w:t>Development Life Cycle; SDLC)</w:t>
       </w:r>
       <w:r>
         <w:rPr>
@@ -3529,6 +3452,7 @@
         </w:rPr>
         <w:t>以及專案管控的網頁社群</w:t>
       </w:r>
+      <w:proofErr w:type="spellStart"/>
       <w:r>
         <w:rPr>
           <w:rFonts w:hint="eastAsia"/>
@@ -3542,6 +3466,7 @@
         </w:rPr>
         <w:t>ithub</w:t>
       </w:r>
+      <w:proofErr w:type="spellEnd"/>
       <w:r>
         <w:rPr>
           <w:rFonts w:hint="eastAsia"/>
@@ -3554,7 +3479,7 @@
           <w:rFonts w:hint="eastAsia"/>
           <w:shd w:val="clear" w:color="auto" w:fill="FFFFFF"/>
         </w:rPr>
-        <w:t>這些專案管控的社群軟體，都能有效地做好許多</w:t>
+        <w:t>這些軟體，都能有效地做好許多</w:t>
       </w:r>
       <w:r>
         <w:rPr>
@@ -3631,7 +3556,6 @@
         <w:rPr>
           <w:rFonts w:hint="eastAsia"/>
         </w:rPr>
-        <w:lastRenderedPageBreak/>
         <w:t>無法即時追蹤進度</w:t>
       </w:r>
       <w:r>
@@ -3712,12 +3636,14 @@
         </w:rPr>
         <w:t>善用</w:t>
       </w:r>
+      <w:proofErr w:type="spellStart"/>
       <w:r>
         <w:rPr>
           <w:rFonts w:hint="eastAsia"/>
         </w:rPr>
         <w:t>Github</w:t>
       </w:r>
+      <w:proofErr w:type="spellEnd"/>
       <w:r>
         <w:rPr>
           <w:rFonts w:hint="eastAsia"/>
@@ -3788,7 +3714,14 @@
         <w:rPr>
           <w:rFonts w:hint="eastAsia"/>
         </w:rPr>
-        <w:t>過高</w:t>
+        <w:t>過</w:t>
+      </w:r>
+      <w:r>
+        <w:rPr>
+          <w:rFonts w:hint="eastAsia"/>
+        </w:rPr>
+        <w:lastRenderedPageBreak/>
+        <w:t>高</w:t>
       </w:r>
       <w:r>
         <w:rPr>
@@ -3845,39 +3778,39 @@
           <w:shd w:val="clear" w:color="auto" w:fill="FFFFFF"/>
         </w:rPr>
       </w:pPr>
-      <w:bookmarkStart w:id="13" w:name="_Toc480179159"/>
-      <w:bookmarkStart w:id="14" w:name="_Toc63824509"/>
-      <w:bookmarkStart w:id="15" w:name="_Toc11768066"/>
+      <w:bookmarkStart w:id="12" w:name="_Toc480179159"/>
+      <w:bookmarkStart w:id="13" w:name="_Toc63824509"/>
+      <w:bookmarkStart w:id="14" w:name="_Toc11768066"/>
+      <w:bookmarkEnd w:id="11"/>
+      <w:r>
+        <w:rPr>
+          <w:rFonts w:hint="eastAsia"/>
+          <w:shd w:val="clear" w:color="auto" w:fill="FFFFFF"/>
+        </w:rPr>
+        <w:t>使用</w:t>
+      </w:r>
+      <w:r>
+        <w:rPr>
+          <w:rFonts w:hint="eastAsia"/>
+          <w:shd w:val="clear" w:color="auto" w:fill="FFFFFF"/>
+        </w:rPr>
+        <w:t>聊天軟體</w:t>
+      </w:r>
+      <w:r>
+        <w:rPr>
+          <w:rFonts w:hint="eastAsia"/>
+          <w:shd w:val="clear" w:color="auto" w:fill="FFFFFF"/>
+        </w:rPr>
+        <w:t>工作</w:t>
+      </w:r>
+      <w:r>
+        <w:rPr>
+          <w:rFonts w:hint="eastAsia"/>
+          <w:shd w:val="clear" w:color="auto" w:fill="FFFFFF"/>
+        </w:rPr>
+        <w:t>的效率問題</w:t>
+      </w:r>
       <w:bookmarkEnd w:id="12"/>
-      <w:r>
-        <w:rPr>
-          <w:rFonts w:hint="eastAsia"/>
-          <w:shd w:val="clear" w:color="auto" w:fill="FFFFFF"/>
-        </w:rPr>
-        <w:t>使用</w:t>
-      </w:r>
-      <w:r>
-        <w:rPr>
-          <w:rFonts w:hint="eastAsia"/>
-          <w:shd w:val="clear" w:color="auto" w:fill="FFFFFF"/>
-        </w:rPr>
-        <w:t>聊天軟體</w:t>
-      </w:r>
-      <w:r>
-        <w:rPr>
-          <w:rFonts w:hint="eastAsia"/>
-          <w:shd w:val="clear" w:color="auto" w:fill="FFFFFF"/>
-        </w:rPr>
-        <w:t>工作</w:t>
-      </w:r>
-      <w:r>
-        <w:rPr>
-          <w:rFonts w:hint="eastAsia"/>
-          <w:shd w:val="clear" w:color="auto" w:fill="FFFFFF"/>
-        </w:rPr>
-        <w:t>的效率問題</w:t>
-      </w:r>
-      <w:bookmarkEnd w:id="13"/>
     </w:p>
     <w:p>
       <w:pPr>
@@ -3890,13 +3823,20 @@
           <w:rFonts w:hint="eastAsia"/>
           <w:shd w:val="clear" w:color="auto" w:fill="FFFFFF"/>
         </w:rPr>
-        <w:t>而近好幾年來，在</w:t>
+        <w:t>而近</w:t>
       </w:r>
       <w:r>
         <w:rPr>
           <w:rFonts w:hint="eastAsia"/>
           <w:shd w:val="clear" w:color="auto" w:fill="FFFFFF"/>
         </w:rPr>
+        <w:t>幾年來，在</w:t>
+      </w:r>
+      <w:r>
+        <w:rPr>
+          <w:rFonts w:hint="eastAsia"/>
+          <w:shd w:val="clear" w:color="auto" w:fill="FFFFFF"/>
+        </w:rPr>
         <w:t>L</w:t>
       </w:r>
       <w:r>
@@ -3963,119 +3903,118 @@
           <w:rFonts w:hint="eastAsia"/>
           <w:shd w:val="clear" w:color="auto" w:fill="FFFFFF"/>
         </w:rPr>
-        <w:t>聊天性質軟體，更成了團隊在討論活動相關事</w:t>
+        <w:t>聊天性質軟體，更成了團隊在討論活動相關事項時的優先選擇。這明確得</w:t>
       </w:r>
       <w:r>
         <w:rPr>
           <w:rFonts w:hint="eastAsia"/>
           <w:shd w:val="clear" w:color="auto" w:fill="FFFFFF"/>
         </w:rPr>
-        <w:lastRenderedPageBreak/>
-        <w:t>項時的優先選擇。這明確得</w:t>
+        <w:t>指出了與其使用具有專業規劃能力的應用程式，使用者普遍選擇</w:t>
       </w:r>
       <w:r>
         <w:rPr>
           <w:rFonts w:hint="eastAsia"/>
           <w:shd w:val="clear" w:color="auto" w:fill="FFFFFF"/>
         </w:rPr>
-        <w:t>指出了與其使用具有專業規劃能力的應用程式，使用者普遍選擇</w:t>
+        <w:t>較具親和力的軟體，即使軟體不提供團隊活動或是任何專案管理的功能，</w:t>
       </w:r>
       <w:r>
         <w:rPr>
           <w:rFonts w:hint="eastAsia"/>
           <w:shd w:val="clear" w:color="auto" w:fill="FFFFFF"/>
         </w:rPr>
-        <w:t>較具親和力的軟體，即使軟體不提供團隊活動或是任何專案管理的功能，</w:t>
+        <w:t>因為大多數人們不具有資訊或管理專業背景，更不認為需求將複雜到要特地下載一個軟體來進行制式管控，因此效率問題就隨之衍伸而出：大多數人喜歡使用</w:t>
       </w:r>
       <w:r>
         <w:rPr>
           <w:rFonts w:hint="eastAsia"/>
           <w:shd w:val="clear" w:color="auto" w:fill="FFFFFF"/>
         </w:rPr>
-        <w:t>因為大多數人們不具有資訊或管理專業背景，更不認為需求將複雜到要特地下載一個軟體來進行制式管控，因此效率問題就隨之衍伸而出：大多數人喜歡使用</w:t>
-      </w:r>
-      <w:r>
-        <w:rPr>
-          <w:rFonts w:hint="eastAsia"/>
+        <w:t>L</w:t>
+      </w:r>
+      <w:r>
+        <w:rPr>
           <w:shd w:val="clear" w:color="auto" w:fill="FFFFFF"/>
         </w:rPr>
-        <w:t>L</w:t>
-      </w:r>
-      <w:r>
-        <w:rPr>
+        <w:t>ine</w:t>
+      </w:r>
+      <w:r>
+        <w:rPr>
+          <w:rFonts w:hint="eastAsia"/>
           <w:shd w:val="clear" w:color="auto" w:fill="FFFFFF"/>
         </w:rPr>
-        <w:t>ine</w:t>
+        <w:t>等具有群組聊天功能的軟體來進行</w:t>
       </w:r>
       <w:r>
         <w:rPr>
           <w:rFonts w:hint="eastAsia"/>
           <w:shd w:val="clear" w:color="auto" w:fill="FFFFFF"/>
         </w:rPr>
-        <w:t>等具有群組聊天功能的軟體來進行</w:t>
+        <w:t>團隊合作，但是會回覆群組訊息的人卻只佔了三分之一。這個群組的</w:t>
       </w:r>
       <w:r>
         <w:rPr>
           <w:rFonts w:hint="eastAsia"/>
           <w:shd w:val="clear" w:color="auto" w:fill="FFFFFF"/>
         </w:rPr>
-        <w:t>團隊合作，但是會回覆群組訊息的人卻只佔了三分之一。這個群組的</w:t>
+        <w:t>效應更完整得指出了團隊由內向外的感性是多麼重要，此種感性也可稱是一種向心力、凝聚力，當團</w:t>
       </w:r>
       <w:r>
         <w:rPr>
           <w:rFonts w:hint="eastAsia"/>
           <w:shd w:val="clear" w:color="auto" w:fill="FFFFFF"/>
         </w:rPr>
-        <w:t>效應更完整得指出了團隊由內向外的感性是多麼重要，此種感性也可稱是一種向心力、凝聚力，當團</w:t>
+        <w:t>隊各成員都</w:t>
       </w:r>
       <w:r>
         <w:rPr>
           <w:rFonts w:hint="eastAsia"/>
           <w:shd w:val="clear" w:color="auto" w:fill="FFFFFF"/>
         </w:rPr>
-        <w:t>隊各成員都</w:t>
+        <w:t>強烈</w:t>
       </w:r>
       <w:r>
         <w:rPr>
           <w:rFonts w:hint="eastAsia"/>
           <w:shd w:val="clear" w:color="auto" w:fill="FFFFFF"/>
         </w:rPr>
-        <w:t>強烈</w:t>
+        <w:t>感受</w:t>
       </w:r>
       <w:r>
         <w:rPr>
           <w:rFonts w:hint="eastAsia"/>
           <w:shd w:val="clear" w:color="auto" w:fill="FFFFFF"/>
         </w:rPr>
-        <w:t>感受</w:t>
+        <w:t>到了自己各</w:t>
       </w:r>
       <w:r>
         <w:rPr>
           <w:rFonts w:hint="eastAsia"/>
           <w:shd w:val="clear" w:color="auto" w:fill="FFFFFF"/>
         </w:rPr>
-        <w:t>到了自己各</w:t>
+        <w:t>項小小貢獻所帶來的具體價值</w:t>
       </w:r>
       <w:r>
         <w:rPr>
           <w:rFonts w:hint="eastAsia"/>
           <w:shd w:val="clear" w:color="auto" w:fill="FFFFFF"/>
         </w:rPr>
-        <w:t>項小小貢獻所帶來的具體價值</w:t>
+        <w:t>，才有</w:t>
       </w:r>
       <w:r>
         <w:rPr>
           <w:rFonts w:hint="eastAsia"/>
           <w:shd w:val="clear" w:color="auto" w:fill="FFFFFF"/>
         </w:rPr>
-        <w:t>，才有</w:t>
+        <w:t>熱忱</w:t>
       </w:r>
       <w:r>
         <w:rPr>
           <w:rFonts w:hint="eastAsia"/>
           <w:shd w:val="clear" w:color="auto" w:fill="FFFFFF"/>
         </w:rPr>
-        <w:t>熱忱</w:t>
+        <w:t>、</w:t>
       </w:r>
       <w:r>
         <w:rPr>
@@ -4087,67 +4026,50 @@
     </w:p>
     <w:p>
       <w:pPr>
-        <w:widowControl/>
-        <w:spacing w:after="0" w:line="240" w:lineRule="auto"/>
-        <w:ind w:firstLine="0"/>
-        <w:jc w:val="left"/>
-        <w:rPr>
-          <w:shd w:val="clear" w:color="auto" w:fill="FFFFFF"/>
-        </w:rPr>
-      </w:pPr>
-      <w:r>
-        <w:rPr>
-          <w:shd w:val="clear" w:color="auto" w:fill="FFFFFF"/>
-        </w:rPr>
-        <w:br w:type="page"/>
-      </w:r>
+        <w:pStyle w:val="20"/>
+      </w:pPr>
+      <w:bookmarkStart w:id="15" w:name="_Toc480179160"/>
+      <w:r>
+        <w:rPr>
+          <w:rFonts w:hint="eastAsia"/>
+        </w:rPr>
+        <w:lastRenderedPageBreak/>
+        <w:t>研究</w:t>
+      </w:r>
+      <w:bookmarkEnd w:id="13"/>
+      <w:bookmarkEnd w:id="14"/>
+      <w:r>
+        <w:rPr>
+          <w:rFonts w:hint="eastAsia"/>
+        </w:rPr>
+        <w:t>目的</w:t>
+      </w:r>
+      <w:bookmarkEnd w:id="15"/>
     </w:p>
     <w:p>
       <w:pPr>
-        <w:pStyle w:val="20"/>
-      </w:pPr>
-      <w:bookmarkStart w:id="16" w:name="_Toc480179160"/>
-      <w:r>
-        <w:rPr>
-          <w:rFonts w:hint="eastAsia"/>
-        </w:rPr>
-        <w:lastRenderedPageBreak/>
-        <w:t>研究</w:t>
-      </w:r>
-      <w:bookmarkEnd w:id="14"/>
-      <w:bookmarkEnd w:id="15"/>
-      <w:r>
-        <w:rPr>
-          <w:rFonts w:hint="eastAsia"/>
-        </w:rPr>
-        <w:t>目的</w:t>
+        <w:pStyle w:val="3"/>
+      </w:pPr>
+      <w:bookmarkStart w:id="16" w:name="_Toc480179161"/>
+      <w:r>
+        <w:rPr>
+          <w:rFonts w:hint="eastAsia"/>
+        </w:rPr>
+        <w:t>運用手機推播增加團隊</w:t>
+      </w:r>
+      <w:r>
+        <w:rPr>
+          <w:rFonts w:hint="eastAsia"/>
+        </w:rPr>
+        <w:t>資訊</w:t>
+      </w:r>
+      <w:r>
+        <w:rPr>
+          <w:rFonts w:hint="eastAsia"/>
+        </w:rPr>
+        <w:t>效率</w:t>
       </w:r>
       <w:bookmarkEnd w:id="16"/>
-    </w:p>
-    <w:p>
-      <w:pPr>
-        <w:pStyle w:val="3"/>
-      </w:pPr>
-      <w:bookmarkStart w:id="17" w:name="_Toc480179161"/>
-      <w:r>
-        <w:rPr>
-          <w:rFonts w:hint="eastAsia"/>
-        </w:rPr>
-        <w:t>運用手機推播增加團隊</w:t>
-      </w:r>
-      <w:r>
-        <w:rPr>
-          <w:rFonts w:hint="eastAsia"/>
-        </w:rPr>
-        <w:t>工作</w:t>
-      </w:r>
-      <w:r>
-        <w:rPr>
-          <w:rFonts w:hint="eastAsia"/>
-        </w:rPr>
-        <w:t>效率</w:t>
-      </w:r>
-      <w:bookmarkEnd w:id="17"/>
     </w:p>
     <w:p>
       <w:pPr>
@@ -4356,7 +4278,7 @@
                     <pic:cNvPicPr/>
                   </pic:nvPicPr>
                   <pic:blipFill>
-                    <a:blip r:embed="rId21">
+                    <a:blip r:embed="rId20">
                       <a:extLst>
                         <a:ext uri="{28A0092B-C50C-407E-A947-70E740481C1C}">
                           <a14:useLocalDpi xmlns:a14="http://schemas.microsoft.com/office/drawing/2010/main" val="0"/>
@@ -4586,14 +4508,14 @@
       <w:pPr>
         <w:pStyle w:val="3"/>
       </w:pPr>
-      <w:bookmarkStart w:id="18" w:name="_Toc480179162"/>
+      <w:bookmarkStart w:id="17" w:name="_Toc480179162"/>
       <w:r>
         <w:rPr>
           <w:rFonts w:hint="eastAsia"/>
         </w:rPr>
         <w:t>適合於各行各業的工作控管系統</w:t>
       </w:r>
-      <w:bookmarkEnd w:id="18"/>
+      <w:bookmarkEnd w:id="17"/>
     </w:p>
     <w:p>
       <w:r>
@@ -4829,9 +4751,9 @@
       <w:pPr>
         <w:pStyle w:val="10"/>
       </w:pPr>
-      <w:bookmarkStart w:id="19" w:name="_Toc63824511"/>
-      <w:bookmarkStart w:id="20" w:name="_Toc11768068"/>
-      <w:bookmarkStart w:id="21" w:name="_Toc480179163"/>
+      <w:bookmarkStart w:id="18" w:name="_Toc63824511"/>
+      <w:bookmarkStart w:id="19" w:name="_Toc11768068"/>
+      <w:bookmarkStart w:id="20" w:name="_Toc480179163"/>
       <w:r>
         <w:rPr>
           <w:rFonts w:hint="eastAsia"/>
@@ -4839,11 +4761,292 @@
         <w:lastRenderedPageBreak/>
         <w:t>文獻檢閱</w:t>
       </w:r>
+      <w:bookmarkEnd w:id="18"/>
       <w:bookmarkEnd w:id="19"/>
       <w:bookmarkEnd w:id="20"/>
+    </w:p>
+    <w:p>
+      <w:r>
+        <w:rPr>
+          <w:noProof/>
+        </w:rPr>
+        <mc:AlternateContent>
+          <mc:Choice Requires="wps">
+            <w:drawing>
+              <wp:anchor distT="0" distB="0" distL="114300" distR="114300" simplePos="0" relativeHeight="251678720" behindDoc="1" locked="0" layoutInCell="1" allowOverlap="1" wp14:anchorId="4E23830F" wp14:editId="4367BFE0">
+                <wp:simplePos x="0" y="0"/>
+                <wp:positionH relativeFrom="margin">
+                  <wp:posOffset>266700</wp:posOffset>
+                </wp:positionH>
+                <wp:positionV relativeFrom="paragraph">
+                  <wp:posOffset>3905250</wp:posOffset>
+                </wp:positionV>
+                <wp:extent cx="5274310" cy="635"/>
+                <wp:effectExtent l="0" t="0" r="2540" b="0"/>
+                <wp:wrapTight wrapText="bothSides">
+                  <wp:wrapPolygon edited="0">
+                    <wp:start x="0" y="0"/>
+                    <wp:lineTo x="0" y="20700"/>
+                    <wp:lineTo x="21532" y="20700"/>
+                    <wp:lineTo x="21532" y="0"/>
+                    <wp:lineTo x="0" y="0"/>
+                  </wp:wrapPolygon>
+                </wp:wrapTight>
+                <wp:docPr id="4" name="文字方塊 4"/>
+                <wp:cNvGraphicFramePr/>
+                <a:graphic xmlns:a="http://schemas.openxmlformats.org/drawingml/2006/main">
+                  <a:graphicData uri="http://schemas.microsoft.com/office/word/2010/wordprocessingShape">
+                    <wps:wsp>
+                      <wps:cNvSpPr txBox="1"/>
+                      <wps:spPr>
+                        <a:xfrm>
+                          <a:off x="0" y="0"/>
+                          <a:ext cx="5274310" cy="635"/>
+                        </a:xfrm>
+                        <a:prstGeom prst="rect">
+                          <a:avLst/>
+                        </a:prstGeom>
+                        <a:solidFill>
+                          <a:prstClr val="white"/>
+                        </a:solidFill>
+                        <a:ln>
+                          <a:noFill/>
+                        </a:ln>
+                      </wps:spPr>
+                      <wps:txbx>
+                        <w:txbxContent>
+                          <w:p>
+                            <w:pPr>
+                              <w:pStyle w:val="af4"/>
+                              <w:ind w:firstLine="538"/>
+                              <w:jc w:val="center"/>
+                              <w:rPr>
+                                <w:rFonts w:ascii="標楷體" w:hAnsi="標楷體"/>
+                                <w:noProof/>
+                                <w:color w:val="000000"/>
+                                <w:sz w:val="28"/>
+                                <w:szCs w:val="28"/>
+                              </w:rPr>
+                            </w:pPr>
+                            <w:r>
+                              <w:rPr>
+                                <w:rFonts w:ascii="標楷體" w:hAnsi="標楷體" w:hint="eastAsia"/>
+                                <w:sz w:val="28"/>
+                                <w:szCs w:val="28"/>
+                                <w:lang w:eastAsia="zh-TW"/>
+                              </w:rPr>
+                              <w:t>圖</w:t>
+                            </w:r>
+                            <w:r>
+                              <w:rPr>
+                                <w:rFonts w:ascii="標楷體" w:hAnsi="標楷體"/>
+                                <w:sz w:val="28"/>
+                                <w:szCs w:val="28"/>
+                              </w:rPr>
+                              <w:t xml:space="preserve"> </w:t>
+                            </w:r>
+                            <w:r>
+                              <w:rPr>
+                                <w:rFonts w:ascii="標楷體" w:hAnsi="標楷體"/>
+                                <w:sz w:val="28"/>
+                                <w:szCs w:val="28"/>
+                              </w:rPr>
+                              <w:t>2</w:t>
+                            </w:r>
+                            <w:r>
+                              <w:rPr>
+                                <w:rFonts w:ascii="標楷體" w:hAnsi="標楷體" w:hint="eastAsia"/>
+                                <w:sz w:val="28"/>
+                                <w:szCs w:val="28"/>
+                              </w:rPr>
+                              <w:t>▲</w:t>
+                            </w:r>
+                          </w:p>
+                        </w:txbxContent>
+                      </wps:txbx>
+                      <wps:bodyPr rot="0" spcFirstLastPara="0" vertOverflow="overflow" horzOverflow="overflow" vert="horz" wrap="square" lIns="0" tIns="0" rIns="0" bIns="0" numCol="1" spcCol="0" rtlCol="0" fromWordArt="0" anchor="t" anchorCtr="0" forceAA="0" compatLnSpc="1">
+                        <a:prstTxWarp prst="textNoShape">
+                          <a:avLst/>
+                        </a:prstTxWarp>
+                        <a:spAutoFit/>
+                      </wps:bodyPr>
+                    </wps:wsp>
+                  </a:graphicData>
+                </a:graphic>
+              </wp:anchor>
+            </w:drawing>
+          </mc:Choice>
+          <mc:Fallback>
+            <w:pict>
+              <v:shape w14:anchorId="4E23830F" id="文字方塊 4" o:spid="_x0000_s1028" type="#_x0000_t202" style="position:absolute;left:0;text-align:left;margin-left:21pt;margin-top:307.5pt;width:415.3pt;height:.05pt;z-index:-251637760;visibility:visible;mso-wrap-style:square;mso-wrap-distance-left:9pt;mso-wrap-distance-top:0;mso-wrap-distance-right:9pt;mso-wrap-distance-bottom:0;mso-position-horizontal:absolute;mso-position-horizontal-relative:margin;mso-position-vertical:absolute;mso-position-vertical-relative:text;v-text-anchor:top" o:gfxdata="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" stroked="f">
+                <v:textbox style="mso-fit-shape-to-text:t" inset="0,0,0,0">
+                  <w:txbxContent>
+                    <w:p>
+                      <w:pPr>
+                        <w:pStyle w:val="af4"/>
+                        <w:ind w:firstLine="538"/>
+                        <w:jc w:val="center"/>
+                        <w:rPr>
+                          <w:rFonts w:ascii="標楷體" w:hAnsi="標楷體"/>
+                          <w:noProof/>
+                          <w:color w:val="000000"/>
+                          <w:sz w:val="28"/>
+                          <w:szCs w:val="28"/>
+                        </w:rPr>
+                      </w:pPr>
+                      <w:r>
+                        <w:rPr>
+                          <w:rFonts w:ascii="標楷體" w:hAnsi="標楷體" w:hint="eastAsia"/>
+                          <w:sz w:val="28"/>
+                          <w:szCs w:val="28"/>
+                          <w:lang w:eastAsia="zh-TW"/>
+                        </w:rPr>
+                        <w:t>圖</w:t>
+                      </w:r>
+                      <w:r>
+                        <w:rPr>
+                          <w:rFonts w:ascii="標楷體" w:hAnsi="標楷體"/>
+                          <w:sz w:val="28"/>
+                          <w:szCs w:val="28"/>
+                        </w:rPr>
+                        <w:t xml:space="preserve"> </w:t>
+                      </w:r>
+                      <w:r>
+                        <w:rPr>
+                          <w:rFonts w:ascii="標楷體" w:hAnsi="標楷體"/>
+                          <w:sz w:val="28"/>
+                          <w:szCs w:val="28"/>
+                        </w:rPr>
+                        <w:t>2</w:t>
+                      </w:r>
+                      <w:r>
+                        <w:rPr>
+                          <w:rFonts w:ascii="標楷體" w:hAnsi="標楷體" w:hint="eastAsia"/>
+                          <w:sz w:val="28"/>
+                          <w:szCs w:val="28"/>
+                        </w:rPr>
+                        <w:t>▲</w:t>
+                      </w:r>
+                    </w:p>
+                  </w:txbxContent>
+                </v:textbox>
+                <w10:wrap type="tight" anchorx="margin"/>
+              </v:shape>
+            </w:pict>
+          </mc:Fallback>
+        </mc:AlternateContent>
+      </w:r>
+      <w:r>
+        <w:rPr>
+          <w:rFonts w:hint="eastAsia"/>
+        </w:rPr>
+        <w:t>本章首先參考了</w:t>
+      </w:r>
+      <w:r>
+        <w:rPr>
+          <w:rFonts w:hint="eastAsia"/>
+        </w:rPr>
+        <w:t>關於專案管理</w:t>
+      </w:r>
+      <w:r>
+        <w:rPr>
+          <w:rFonts w:hint="eastAsia"/>
+        </w:rPr>
+        <w:t>的</w:t>
+      </w:r>
+      <w:r>
+        <w:rPr>
+          <w:rFonts w:hint="eastAsia"/>
+        </w:rPr>
+        <w:t>文獻，而文獻</w:t>
+      </w:r>
+      <w:r>
+        <w:rPr>
+          <w:rFonts w:hint="eastAsia"/>
+        </w:rPr>
+        <w:t>[2]</w:t>
+      </w:r>
+      <w:r>
+        <w:rPr>
+          <w:rFonts w:hint="eastAsia"/>
+        </w:rPr>
+        <w:t>則談到了一般專案管理流程之定義，</w:t>
+      </w:r>
+      <w:r>
+        <w:rPr>
+          <w:rFonts w:hint="eastAsia"/>
+        </w:rPr>
+        <w:t>如圖</w:t>
+      </w:r>
+      <w:r>
+        <w:rPr>
+          <w:rFonts w:hint="eastAsia"/>
+        </w:rPr>
+        <w:t>2</w:t>
+      </w:r>
+      <w:r>
+        <w:rPr>
+          <w:rFonts w:hint="eastAsia"/>
+        </w:rPr>
+        <w:t>。除了專案成立過程以及專案完成階段之外，還將專案管控流程細分為：「起始、計畫、執行、控管、結案」五項，</w:t>
+      </w:r>
+      <w:bookmarkStart w:id="21" w:name="_GoBack"/>
       <w:bookmarkEnd w:id="21"/>
+      <w:r>
+        <w:rPr>
+          <w:noProof/>
+        </w:rPr>
+        <w:drawing>
+          <wp:anchor distT="0" distB="0" distL="114300" distR="114300" simplePos="0" relativeHeight="251679744" behindDoc="0" locked="0" layoutInCell="1" allowOverlap="1">
+            <wp:simplePos x="0" y="0"/>
+            <wp:positionH relativeFrom="column">
+              <wp:posOffset>0</wp:posOffset>
+            </wp:positionH>
+            <wp:positionV relativeFrom="paragraph">
+              <wp:posOffset>923925</wp:posOffset>
+            </wp:positionV>
+            <wp:extent cx="6231255" cy="2952750"/>
+            <wp:effectExtent l="0" t="0" r="0" b="0"/>
+            <wp:wrapSquare wrapText="bothSides"/>
+            <wp:docPr id="3" name="圖片 3"/>
+            <wp:cNvGraphicFramePr>
+              <a:graphicFrameLocks xmlns:a="http://schemas.openxmlformats.org/drawingml/2006/main" noChangeAspect="1"/>
+            </wp:cNvGraphicFramePr>
+            <a:graphic xmlns:a="http://schemas.openxmlformats.org/drawingml/2006/main">
+              <a:graphicData uri="http://schemas.openxmlformats.org/drawingml/2006/picture">
+                <pic:pic xmlns:pic="http://schemas.openxmlformats.org/drawingml/2006/picture">
+                  <pic:nvPicPr>
+                    <pic:cNvPr id="3" name="project-magt-process-header.jpg"/>
+                    <pic:cNvPicPr/>
+                  </pic:nvPicPr>
+                  <pic:blipFill>
+                    <a:blip r:embed="rId21">
+                      <a:extLst>
+                        <a:ext uri="{28A0092B-C50C-407E-A947-70E740481C1C}">
+                          <a14:useLocalDpi xmlns:a14="http://schemas.microsoft.com/office/drawing/2010/main" val="0"/>
+                        </a:ext>
+                      </a:extLst>
+                    </a:blip>
+                    <a:stretch>
+                      <a:fillRect/>
+                    </a:stretch>
+                  </pic:blipFill>
+                  <pic:spPr>
+                    <a:xfrm>
+                      <a:off x="0" y="0"/>
+                      <a:ext cx="6231255" cy="2952750"/>
+                    </a:xfrm>
+                    <a:prstGeom prst="rect">
+                      <a:avLst/>
+                    </a:prstGeom>
+                  </pic:spPr>
+                </pic:pic>
+              </a:graphicData>
+            </a:graphic>
+          </wp:anchor>
+        </w:drawing>
+      </w:r>
     </w:p>
-    <w:p/>
     <w:p>
       <w:pPr>
         <w:pStyle w:val="10"/>
@@ -5198,12 +5401,14 @@
         </w:rPr>
         <w:t>使用</w:t>
       </w:r>
+      <w:proofErr w:type="spellStart"/>
       <w:r>
         <w:rPr>
           <w:rFonts w:hint="eastAsia"/>
         </w:rPr>
         <w:t>Imgur</w:t>
       </w:r>
+      <w:proofErr w:type="spellEnd"/>
       <w:r>
         <w:rPr>
           <w:rFonts w:hint="eastAsia"/>
@@ -5476,7 +5681,7 @@
           </mc:Choice>
           <mc:Fallback>
             <w:pict>
-              <v:shape w14:anchorId="70FE660D" id="文字方塊 2" o:spid="_x0000_s1028" type="#_x0000_t202" style="position:absolute;left:0;text-align:left;margin-left:0;margin-top:361.55pt;width:536.5pt;height:.05pt;z-index:251667456;visibility:visible;mso-wrap-style:square;mso-wrap-distance-left:9pt;mso-wrap-distance-top:0;mso-wrap-distance-right:9pt;mso-wrap-distance-bottom:0;mso-position-horizontal:center;mso-position-horizontal-relative:margin;mso-position-vertical:absolute;mso-position-vertical-relative:text;v-text-anchor:top" o:gfxdata="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" stroked="f">
+              <v:shape w14:anchorId="70FE660D" id="文字方塊 2" o:spid="_x0000_s1029" type="#_x0000_t202" style="position:absolute;left:0;text-align:left;margin-left:0;margin-top:361.55pt;width:536.5pt;height:.05pt;z-index:251667456;visibility:visible;mso-wrap-style:square;mso-wrap-distance-left:9pt;mso-wrap-distance-top:0;mso-wrap-distance-right:9pt;mso-wrap-distance-bottom:0;mso-position-horizontal:center;mso-position-horizontal-relative:margin;mso-position-vertical:absolute;mso-position-vertical-relative:text;v-text-anchor:top" o:gfxdata="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" stroked="f">
                 <v:textbox style="mso-fit-shape-to-text:t" inset="0,0,0,0">
                   <w:txbxContent>
                     <w:p>
@@ -5803,12 +6008,14 @@
         </w:rPr>
         <w:t>圖片在</w:t>
       </w:r>
+      <w:proofErr w:type="spellStart"/>
       <w:r>
         <w:rPr>
           <w:rFonts w:hint="eastAsia"/>
         </w:rPr>
         <w:t>Imgur</w:t>
       </w:r>
+      <w:proofErr w:type="spellEnd"/>
       <w:r>
         <w:rPr>
           <w:rFonts w:hint="eastAsia"/>
@@ -6071,7 +6278,19 @@
         <w:rPr>
           <w:rFonts w:hint="eastAsia"/>
         </w:rPr>
-        <w:t>中搜尋欄位輸入專案名稱進行專案篩選，</w:t>
+        <w:t>中搜尋欄位輸入專案名稱進行</w:t>
+      </w:r>
+      <w:r>
+        <w:rPr>
+          <w:rFonts w:hint="eastAsia"/>
+        </w:rPr>
+        <w:t>線上</w:t>
+      </w:r>
+      <w:r>
+        <w:rPr>
+          <w:rFonts w:hint="eastAsia"/>
+        </w:rPr>
+        <w:t>專案篩選，</w:t>
       </w:r>
       <w:r>
         <w:rPr>
@@ -7346,6 +7565,30 @@
           <w:rFonts w:hint="eastAsia"/>
         </w:rPr>
         <w:t>者，圖</w:t>
+      </w:r>
+      <w:r>
+        <w:rPr>
+          <w:rFonts w:hint="eastAsia"/>
+        </w:rPr>
+        <w:t>4</w:t>
+      </w:r>
+      <w:r>
+        <w:rPr>
+          <w:rFonts w:hint="eastAsia"/>
+        </w:rPr>
+        <w:t>為使用者</w:t>
+      </w:r>
+      <w:r>
+        <w:rPr>
+          <w:rFonts w:hint="eastAsia"/>
+        </w:rPr>
+        <w:t>之</w:t>
+      </w:r>
+      <w:r>
+        <w:rPr>
+          <w:rFonts w:hint="eastAsia"/>
+        </w:rPr>
+        <w:t>使用案例</w:t>
       </w:r>
       <w:r>
         <w:rPr>
@@ -7431,15 +7674,7 @@
                                 <w:sz w:val="28"/>
                                 <w:szCs w:val="28"/>
                               </w:rPr>
-                              <w:t>4</w:t>
-                            </w:r>
-                            <w:r>
-                              <w:rPr>
-                                <w:rFonts w:ascii="標楷體" w:hAnsi="標楷體"/>
-                                <w:sz w:val="28"/>
-                                <w:szCs w:val="28"/>
-                              </w:rPr>
-                              <w:t xml:space="preserve"> </w:t>
+                              <w:t xml:space="preserve">4 </w:t>
                             </w:r>
                             <w:r>
                               <w:rPr>
@@ -7487,7 +7722,7 @@
                           <w:p>
                             <w:pPr>
                               <w:rPr>
-                                <w:rFonts w:eastAsia="DengXian" w:hint="eastAsia"/>
+                                <w:rFonts w:eastAsia="DengXian"/>
                                 <w:lang w:eastAsia="zh-CN"/>
                               </w:rPr>
                             </w:pPr>
@@ -7495,7 +7730,7 @@
                           <w:p>
                             <w:pPr>
                               <w:rPr>
-                                <w:rFonts w:eastAsia="DengXian" w:hint="eastAsia"/>
+                                <w:rFonts w:eastAsia="DengXian"/>
                                 <w:lang w:eastAsia="zh-CN"/>
                               </w:rPr>
                             </w:pPr>
@@ -7532,7 +7767,7 @@
           </mc:Choice>
           <mc:Fallback>
             <w:pict>
-              <v:shape w14:anchorId="0360E39C" id="文字方塊 6" o:spid="_x0000_s1029" type="#_x0000_t202" style="position:absolute;left:0;text-align:left;margin-left:-60.75pt;margin-top:305.25pt;width:531.75pt;height:51pt;z-index:251669504;visibility:visible;mso-wrap-style:square;mso-width-percent:0;mso-height-percent:0;mso-wrap-distance-left:9pt;mso-wrap-distance-top:0;mso-wrap-distance-right:9pt;mso-wrap-distance-bottom:0;mso-position-horizontal:absolute;mso-position-horizontal-relative:margin;mso-position-vertical:absolute;mso-position-vertical-relative:text;mso-width-percent:0;mso-height-percent:0;mso-width-relative:margin;mso-height-relative:margin;v-text-anchor:top" o:gfxdata="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" stroked="f">
+              <v:shape w14:anchorId="0360E39C" id="文字方塊 6" o:spid="_x0000_s1030" type="#_x0000_t202" style="position:absolute;left:0;text-align:left;margin-left:-60.75pt;margin-top:305.25pt;width:531.75pt;height:51pt;z-index:251669504;visibility:visible;mso-wrap-style:square;mso-width-percent:0;mso-height-percent:0;mso-wrap-distance-left:9pt;mso-wrap-distance-top:0;mso-wrap-distance-right:9pt;mso-wrap-distance-bottom:0;mso-position-horizontal:absolute;mso-position-horizontal-relative:margin;mso-position-vertical:absolute;mso-position-vertical-relative:text;mso-width-percent:0;mso-height-percent:0;mso-width-relative:margin;mso-height-relative:margin;v-text-anchor:top" o:gfxdata="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" stroked="f">
                 <v:textbox inset="0,0,0,0">
                   <w:txbxContent>
                     <w:p>
@@ -7569,15 +7804,7 @@
                           <w:sz w:val="28"/>
                           <w:szCs w:val="28"/>
                         </w:rPr>
-                        <w:t>4</w:t>
-                      </w:r>
-                      <w:r>
-                        <w:rPr>
-                          <w:rFonts w:ascii="標楷體" w:hAnsi="標楷體"/>
-                          <w:sz w:val="28"/>
-                          <w:szCs w:val="28"/>
-                        </w:rPr>
-                        <w:t xml:space="preserve"> </w:t>
+                        <w:t xml:space="preserve">4 </w:t>
                       </w:r>
                       <w:r>
                         <w:rPr>
@@ -7625,7 +7852,7 @@
                     <w:p>
                       <w:pPr>
                         <w:rPr>
-                          <w:rFonts w:eastAsia="DengXian" w:hint="eastAsia"/>
+                          <w:rFonts w:eastAsia="DengXian"/>
                           <w:lang w:eastAsia="zh-CN"/>
                         </w:rPr>
                       </w:pPr>
@@ -7633,7 +7860,7 @@
                     <w:p>
                       <w:pPr>
                         <w:rPr>
-                          <w:rFonts w:eastAsia="DengXian" w:hint="eastAsia"/>
+                          <w:rFonts w:eastAsia="DengXian"/>
                           <w:lang w:eastAsia="zh-CN"/>
                         </w:rPr>
                       </w:pPr>
@@ -7760,9 +7987,70 @@
       </w:pPr>
       <w:r>
         <w:rPr>
+          <w:rFonts w:hint="eastAsia"/>
           <w:noProof/>
         </w:rPr>
         <w:lastRenderedPageBreak/>
+        <w:drawing>
+          <wp:anchor distT="0" distB="0" distL="114300" distR="114300" simplePos="0" relativeHeight="251673600" behindDoc="0" locked="0" layoutInCell="1" allowOverlap="1">
+            <wp:simplePos x="0" y="0"/>
+            <wp:positionH relativeFrom="page">
+              <wp:align>right</wp:align>
+            </wp:positionH>
+            <wp:positionV relativeFrom="paragraph">
+              <wp:posOffset>0</wp:posOffset>
+            </wp:positionV>
+            <wp:extent cx="7117080" cy="3581400"/>
+            <wp:effectExtent l="0" t="0" r="7620" b="0"/>
+            <wp:wrapSquare wrapText="bothSides"/>
+            <wp:docPr id="7" name="圖片 7"/>
+            <wp:cNvGraphicFramePr>
+              <a:graphicFrameLocks xmlns:a="http://schemas.openxmlformats.org/drawingml/2006/main" noChangeAspect="1"/>
+            </wp:cNvGraphicFramePr>
+            <a:graphic xmlns:a="http://schemas.openxmlformats.org/drawingml/2006/main">
+              <a:graphicData uri="http://schemas.openxmlformats.org/drawingml/2006/picture">
+                <pic:pic xmlns:pic="http://schemas.openxmlformats.org/drawingml/2006/picture">
+                  <pic:nvPicPr>
+                    <pic:cNvPr id="7" name="Use case 團隊成員.png"/>
+                    <pic:cNvPicPr/>
+                  </pic:nvPicPr>
+                  <pic:blipFill>
+                    <a:blip r:embed="rId24">
+                      <a:extLst>
+                        <a:ext uri="{28A0092B-C50C-407E-A947-70E740481C1C}">
+                          <a14:useLocalDpi xmlns:a14="http://schemas.microsoft.com/office/drawing/2010/main" val="0"/>
+                        </a:ext>
+                      </a:extLst>
+                    </a:blip>
+                    <a:stretch>
+                      <a:fillRect/>
+                    </a:stretch>
+                  </pic:blipFill>
+                  <pic:spPr>
+                    <a:xfrm>
+                      <a:off x="0" y="0"/>
+                      <a:ext cx="7117080" cy="3581400"/>
+                    </a:xfrm>
+                    <a:prstGeom prst="rect">
+                      <a:avLst/>
+                    </a:prstGeom>
+                  </pic:spPr>
+                </pic:pic>
+              </a:graphicData>
+            </a:graphic>
+            <wp14:sizeRelH relativeFrom="page">
+              <wp14:pctWidth>0</wp14:pctWidth>
+            </wp14:sizeRelH>
+            <wp14:sizeRelV relativeFrom="page">
+              <wp14:pctHeight>0</wp14:pctHeight>
+            </wp14:sizeRelV>
+          </wp:anchor>
+        </w:drawing>
+      </w:r>
+      <w:r>
+        <w:rPr>
+          <w:noProof/>
+        </w:rPr>
         <mc:AlternateContent>
           <mc:Choice Requires="wps">
             <w:drawing>
@@ -7899,7 +8187,7 @@
                           <w:p>
                             <w:pPr>
                               <w:rPr>
-                                <w:rFonts w:eastAsia="DengXian" w:hint="eastAsia"/>
+                                <w:rFonts w:eastAsia="DengXian"/>
                                 <w:lang w:eastAsia="zh-CN"/>
                               </w:rPr>
                             </w:pPr>
@@ -7907,7 +8195,7 @@
                           <w:p>
                             <w:pPr>
                               <w:rPr>
-                                <w:rFonts w:eastAsia="DengXian" w:hint="eastAsia"/>
+                                <w:rFonts w:eastAsia="DengXian"/>
                                 <w:lang w:eastAsia="zh-CN"/>
                               </w:rPr>
                             </w:pPr>
@@ -7944,7 +8232,7 @@
           </mc:Choice>
           <mc:Fallback>
             <w:pict>
-              <v:shape w14:anchorId="0407BC5D" id="文字方塊 8" o:spid="_x0000_s1030" type="#_x0000_t202" style="position:absolute;left:0;text-align:left;margin-left:21.75pt;margin-top:269.25pt;width:531.75pt;height:51pt;z-index:251672576;visibility:visible;mso-wrap-style:square;mso-width-percent:0;mso-height-percent:0;mso-wrap-distance-left:9pt;mso-wrap-distance-top:0;mso-wrap-distance-right:9pt;mso-wrap-distance-bottom:0;mso-position-horizontal:absolute;mso-position-horizontal-relative:page;mso-position-vertical:absolute;mso-position-vertical-relative:text;mso-width-percent:0;mso-height-percent:0;mso-width-relative:margin;mso-height-relative:margin;v-text-anchor:top" o:gfxdata="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" stroked="f">
+              <v:shape w14:anchorId="0407BC5D" id="文字方塊 8" o:spid="_x0000_s1031" type="#_x0000_t202" style="position:absolute;left:0;text-align:left;margin-left:21.75pt;margin-top:269.25pt;width:531.75pt;height:51pt;z-index:251672576;visibility:visible;mso-wrap-style:square;mso-width-percent:0;mso-height-percent:0;mso-wrap-distance-left:9pt;mso-wrap-distance-top:0;mso-wrap-distance-right:9pt;mso-wrap-distance-bottom:0;mso-position-horizontal:absolute;mso-position-horizontal-relative:page;mso-position-vertical:absolute;mso-position-vertical-relative:text;mso-width-percent:0;mso-height-percent:0;mso-width-relative:margin;mso-height-relative:margin;v-text-anchor:top" o:gfxdata="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" stroked="f">
                 <v:textbox inset="0,0,0,0">
                   <w:txbxContent>
                     <w:p>
@@ -8046,7 +8334,7 @@
                     <w:p>
                       <w:pPr>
                         <w:rPr>
-                          <w:rFonts w:eastAsia="DengXian" w:hint="eastAsia"/>
+                          <w:rFonts w:eastAsia="DengXian"/>
                           <w:lang w:eastAsia="zh-CN"/>
                         </w:rPr>
                       </w:pPr>
@@ -8054,7 +8342,7 @@
                     <w:p>
                       <w:pPr>
                         <w:rPr>
-                          <w:rFonts w:eastAsia="DengXian" w:hint="eastAsia"/>
+                          <w:rFonts w:eastAsia="DengXian"/>
                           <w:lang w:eastAsia="zh-CN"/>
                         </w:rPr>
                       </w:pPr>
@@ -8080,67 +8368,6 @@
       <w:r>
         <w:rPr>
           <w:rFonts w:hint="eastAsia"/>
-          <w:noProof/>
-        </w:rPr>
-        <w:drawing>
-          <wp:anchor distT="0" distB="0" distL="114300" distR="114300" simplePos="0" relativeHeight="251673600" behindDoc="0" locked="0" layoutInCell="1" allowOverlap="1">
-            <wp:simplePos x="0" y="0"/>
-            <wp:positionH relativeFrom="margin">
-              <wp:posOffset>-715645</wp:posOffset>
-            </wp:positionH>
-            <wp:positionV relativeFrom="paragraph">
-              <wp:posOffset>0</wp:posOffset>
-            </wp:positionV>
-            <wp:extent cx="6909435" cy="3476625"/>
-            <wp:effectExtent l="0" t="0" r="5715" b="9525"/>
-            <wp:wrapSquare wrapText="bothSides"/>
-            <wp:docPr id="7" name="圖片 7"/>
-            <wp:cNvGraphicFramePr>
-              <a:graphicFrameLocks xmlns:a="http://schemas.openxmlformats.org/drawingml/2006/main" noChangeAspect="1"/>
-            </wp:cNvGraphicFramePr>
-            <a:graphic xmlns:a="http://schemas.openxmlformats.org/drawingml/2006/main">
-              <a:graphicData uri="http://schemas.openxmlformats.org/drawingml/2006/picture">
-                <pic:pic xmlns:pic="http://schemas.openxmlformats.org/drawingml/2006/picture">
-                  <pic:nvPicPr>
-                    <pic:cNvPr id="7" name="Use case 團隊成員.png"/>
-                    <pic:cNvPicPr/>
-                  </pic:nvPicPr>
-                  <pic:blipFill>
-                    <a:blip r:embed="rId24">
-                      <a:extLst>
-                        <a:ext uri="{28A0092B-C50C-407E-A947-70E740481C1C}">
-                          <a14:useLocalDpi xmlns:a14="http://schemas.microsoft.com/office/drawing/2010/main" val="0"/>
-                        </a:ext>
-                      </a:extLst>
-                    </a:blip>
-                    <a:stretch>
-                      <a:fillRect/>
-                    </a:stretch>
-                  </pic:blipFill>
-                  <pic:spPr>
-                    <a:xfrm>
-                      <a:off x="0" y="0"/>
-                      <a:ext cx="6909435" cy="3476625"/>
-                    </a:xfrm>
-                    <a:prstGeom prst="rect">
-                      <a:avLst/>
-                    </a:prstGeom>
-                  </pic:spPr>
-                </pic:pic>
-              </a:graphicData>
-            </a:graphic>
-            <wp14:sizeRelH relativeFrom="page">
-              <wp14:pctWidth>0</wp14:pctWidth>
-            </wp14:sizeRelH>
-            <wp14:sizeRelV relativeFrom="page">
-              <wp14:pctHeight>0</wp14:pctHeight>
-            </wp14:sizeRelV>
-          </wp:anchor>
-        </w:drawing>
-      </w:r>
-      <w:r>
-        <w:rPr>
-          <w:rFonts w:hint="eastAsia"/>
         </w:rPr>
         <w:t>團長、專案管理者</w:t>
       </w:r>
@@ -8154,13 +8381,13 @@
         <w:drawing>
           <wp:anchor distT="0" distB="0" distL="114300" distR="114300" simplePos="0" relativeHeight="251674624" behindDoc="0" locked="0" layoutInCell="1" allowOverlap="1">
             <wp:simplePos x="0" y="0"/>
-            <wp:positionH relativeFrom="margin">
-              <wp:align>center</wp:align>
+            <wp:positionH relativeFrom="page">
+              <wp:align>left</wp:align>
             </wp:positionH>
             <wp:positionV relativeFrom="paragraph">
-              <wp:posOffset>944880</wp:posOffset>
+              <wp:posOffset>811530</wp:posOffset>
             </wp:positionV>
-            <wp:extent cx="7022465" cy="3086100"/>
+            <wp:extent cx="7304230" cy="3209925"/>
             <wp:effectExtent l="0" t="0" r="0" b="0"/>
             <wp:wrapSquare wrapText="bothSides"/>
             <wp:docPr id="9" name="圖片 9"/>
@@ -8189,7 +8416,7 @@
                   <pic:spPr>
                     <a:xfrm>
                       <a:off x="0" y="0"/>
-                      <a:ext cx="7022465" cy="3086100"/>
+                      <a:ext cx="7304230" cy="3209925"/>
                     </a:xfrm>
                     <a:prstGeom prst="rect">
                       <a:avLst/>
@@ -8239,11 +8466,6 @@
       </w:r>
     </w:p>
     <w:p>
-      <w:pPr>
-        <w:rPr>
-          <w:rFonts w:hint="eastAsia"/>
-        </w:rPr>
-      </w:pPr>
       <w:r>
         <w:rPr>
           <w:noProof/>
@@ -8320,15 +8542,7 @@
                                 <w:sz w:val="28"/>
                                 <w:szCs w:val="28"/>
                               </w:rPr>
-                              <w:t>6</w:t>
-                            </w:r>
-                            <w:r>
-                              <w:rPr>
-                                <w:rFonts w:ascii="標楷體" w:hAnsi="標楷體"/>
-                                <w:sz w:val="28"/>
-                                <w:szCs w:val="28"/>
-                              </w:rPr>
-                              <w:t xml:space="preserve"> </w:t>
+                              <w:t xml:space="preserve">6 </w:t>
                             </w:r>
                             <w:r>
                               <w:rPr>
@@ -8337,36 +8551,7 @@
                                 <w:szCs w:val="28"/>
                                 <w:lang w:eastAsia="zh-TW"/>
                               </w:rPr>
-                              <w:t>團隊</w:t>
-                            </w:r>
-                            <w:r>
-                              <w:rPr>
-                                <w:rFonts w:ascii="標楷體" w:hAnsi="標楷體" w:hint="eastAsia"/>
-                                <w:sz w:val="28"/>
-                                <w:szCs w:val="28"/>
-                                <w:lang w:eastAsia="zh-TW"/>
-                              </w:rPr>
-                              <w:t>、專</w:t>
-                            </w:r>
-                            <w:bookmarkStart w:id="26" w:name="_GoBack"/>
-                            <w:bookmarkEnd w:id="26"/>
-                            <w:r>
-                              <w:rPr>
-                                <w:rFonts w:ascii="標楷體" w:hAnsi="標楷體" w:hint="eastAsia"/>
-                                <w:sz w:val="28"/>
-                                <w:szCs w:val="28"/>
-                                <w:lang w:eastAsia="zh-TW"/>
-                              </w:rPr>
-                              <w:t>案管理者</w:t>
-                            </w:r>
-                            <w:r>
-                              <w:rPr>
-                                <w:rFonts w:ascii="標楷體" w:hAnsi="標楷體" w:hint="eastAsia"/>
-                                <w:sz w:val="28"/>
-                                <w:szCs w:val="28"/>
-                                <w:lang w:eastAsia="zh-TW"/>
-                              </w:rPr>
-                              <w:t xml:space="preserve"> 使用案例圖</w:t>
+                              <w:t>團隊、專案管理者 使用案例圖</w:t>
                             </w:r>
                             <w:r>
                               <w:rPr>
@@ -8396,7 +8581,7 @@
                           <w:p>
                             <w:pPr>
                               <w:rPr>
-                                <w:rFonts w:eastAsia="DengXian" w:hint="eastAsia"/>
+                                <w:rFonts w:eastAsia="DengXian"/>
                                 <w:lang w:eastAsia="zh-CN"/>
                               </w:rPr>
                             </w:pPr>
@@ -8404,7 +8589,7 @@
                           <w:p>
                             <w:pPr>
                               <w:rPr>
-                                <w:rFonts w:eastAsia="DengXian" w:hint="eastAsia"/>
+                                <w:rFonts w:eastAsia="DengXian"/>
                                 <w:lang w:eastAsia="zh-CN"/>
                               </w:rPr>
                             </w:pPr>
@@ -8441,7 +8626,7 @@
           </mc:Choice>
           <mc:Fallback>
             <w:pict>
-              <v:shape w14:anchorId="7189ABAA" id="文字方塊 10" o:spid="_x0000_s1031" type="#_x0000_t202" style="position:absolute;left:0;text-align:left;margin-left:45.75pt;margin-top:19.5pt;width:531.75pt;height:51pt;z-index:251676672;visibility:visible;mso-wrap-style:square;mso-width-percent:0;mso-height-percent:0;mso-wrap-distance-left:9pt;mso-wrap-distance-top:0;mso-wrap-distance-right:9pt;mso-wrap-distance-bottom:0;mso-position-horizontal:absolute;mso-position-horizontal-relative:page;mso-position-vertical:absolute;mso-position-vertical-relative:text;mso-width-percent:0;mso-height-percent:0;mso-width-relative:margin;mso-height-relative:margin;v-text-anchor:top" o:gfxdata="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" stroked="f">
+              <v:shape w14:anchorId="7189ABAA" id="文字方塊 10" o:spid="_x0000_s1032" type="#_x0000_t202" style="position:absolute;left:0;text-align:left;margin-left:45.75pt;margin-top:19.5pt;width:531.75pt;height:51pt;z-index:251676672;visibility:visible;mso-wrap-style:square;mso-width-percent:0;mso-height-percent:0;mso-wrap-distance-left:9pt;mso-wrap-distance-top:0;mso-wrap-distance-right:9pt;mso-wrap-distance-bottom:0;mso-position-horizontal:absolute;mso-position-horizontal-relative:page;mso-position-vertical:absolute;mso-position-vertical-relative:text;mso-width-percent:0;mso-height-percent:0;mso-width-relative:margin;mso-height-relative:margin;v-text-anchor:top" o:gfxdata="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" stroked="f">
                 <v:textbox inset="0,0,0,0">
                   <w:txbxContent>
                     <w:p>
@@ -8478,15 +8663,7 @@
                           <w:sz w:val="28"/>
                           <w:szCs w:val="28"/>
                         </w:rPr>
-                        <w:t>6</w:t>
-                      </w:r>
-                      <w:r>
-                        <w:rPr>
-                          <w:rFonts w:ascii="標楷體" w:hAnsi="標楷體"/>
-                          <w:sz w:val="28"/>
-                          <w:szCs w:val="28"/>
-                        </w:rPr>
-                        <w:t xml:space="preserve"> </w:t>
+                        <w:t xml:space="preserve">6 </w:t>
                       </w:r>
                       <w:r>
                         <w:rPr>
@@ -8495,36 +8672,7 @@
                           <w:szCs w:val="28"/>
                           <w:lang w:eastAsia="zh-TW"/>
                         </w:rPr>
-                        <w:t>團隊</w:t>
-                      </w:r>
-                      <w:r>
-                        <w:rPr>
-                          <w:rFonts w:ascii="標楷體" w:hAnsi="標楷體" w:hint="eastAsia"/>
-                          <w:sz w:val="28"/>
-                          <w:szCs w:val="28"/>
-                          <w:lang w:eastAsia="zh-TW"/>
-                        </w:rPr>
-                        <w:t>、專</w:t>
-                      </w:r>
-                      <w:bookmarkStart w:id="27" w:name="_GoBack"/>
-                      <w:bookmarkEnd w:id="27"/>
-                      <w:r>
-                        <w:rPr>
-                          <w:rFonts w:ascii="標楷體" w:hAnsi="標楷體" w:hint="eastAsia"/>
-                          <w:sz w:val="28"/>
-                          <w:szCs w:val="28"/>
-                          <w:lang w:eastAsia="zh-TW"/>
-                        </w:rPr>
-                        <w:t>案管理者</w:t>
-                      </w:r>
-                      <w:r>
-                        <w:rPr>
-                          <w:rFonts w:ascii="標楷體" w:hAnsi="標楷體" w:hint="eastAsia"/>
-                          <w:sz w:val="28"/>
-                          <w:szCs w:val="28"/>
-                          <w:lang w:eastAsia="zh-TW"/>
-                        </w:rPr>
-                        <w:t xml:space="preserve"> 使用案例圖</w:t>
+                        <w:t>團隊、專案管理者 使用案例圖</w:t>
                       </w:r>
                       <w:r>
                         <w:rPr>
@@ -8554,7 +8702,7 @@
                     <w:p>
                       <w:pPr>
                         <w:rPr>
-                          <w:rFonts w:eastAsia="DengXian" w:hint="eastAsia"/>
+                          <w:rFonts w:eastAsia="DengXian"/>
                           <w:lang w:eastAsia="zh-CN"/>
                         </w:rPr>
                       </w:pPr>
@@ -8562,7 +8710,7 @@
                     <w:p>
                       <w:pPr>
                         <w:rPr>
-                          <w:rFonts w:eastAsia="DengXian" w:hint="eastAsia"/>
+                          <w:rFonts w:eastAsia="DengXian"/>
                           <w:lang w:eastAsia="zh-CN"/>
                         </w:rPr>
                       </w:pPr>
@@ -8590,7 +8738,7 @@
       <w:pPr>
         <w:pStyle w:val="20"/>
       </w:pPr>
-      <w:bookmarkStart w:id="28" w:name="_Toc480179168"/>
+      <w:bookmarkStart w:id="26" w:name="_Toc480179168"/>
       <w:r>
         <w:rPr>
           <w:rFonts w:hint="eastAsia"/>
@@ -8603,36 +8751,30 @@
         </w:rPr>
         <w:t>活動</w:t>
       </w:r>
-      <w:bookmarkEnd w:id="28"/>
-    </w:p>
-    <w:p>
-      <w:pPr>
-        <w:rPr>
-          <w:rFonts w:hint="eastAsia"/>
-        </w:rPr>
-      </w:pPr>
-    </w:p>
-    <w:p>
-      <w:pPr>
-        <w:pStyle w:val="10"/>
-      </w:pPr>
-      <w:bookmarkStart w:id="29" w:name="_Toc63824526"/>
-      <w:bookmarkStart w:id="30" w:name="_Toc11768083"/>
-      <w:bookmarkStart w:id="31" w:name="_Toc480179169"/>
-      <w:r>
-        <w:rPr>
-          <w:rFonts w:hint="eastAsia"/>
-        </w:rPr>
-        <w:lastRenderedPageBreak/>
-        <w:t>結論</w:t>
-      </w:r>
-      <w:bookmarkEnd w:id="29"/>
-      <w:bookmarkEnd w:id="30"/>
-      <w:bookmarkEnd w:id="31"/>
+      <w:bookmarkEnd w:id="26"/>
     </w:p>
     <w:p/>
     <w:p>
       <w:pPr>
+        <w:pStyle w:val="10"/>
+      </w:pPr>
+      <w:bookmarkStart w:id="27" w:name="_Toc63824526"/>
+      <w:bookmarkStart w:id="28" w:name="_Toc11768083"/>
+      <w:bookmarkStart w:id="29" w:name="_Toc480179169"/>
+      <w:r>
+        <w:rPr>
+          <w:rFonts w:hint="eastAsia"/>
+        </w:rPr>
+        <w:lastRenderedPageBreak/>
+        <w:t>結論</w:t>
+      </w:r>
+      <w:bookmarkEnd w:id="27"/>
+      <w:bookmarkEnd w:id="28"/>
+      <w:bookmarkEnd w:id="29"/>
+    </w:p>
+    <w:p/>
+    <w:p>
+      <w:pPr>
         <w:ind w:firstLine="0"/>
       </w:pPr>
     </w:p>
@@ -8640,7 +8782,7 @@
       <w:pPr>
         <w:pStyle w:val="aa"/>
       </w:pPr>
-      <w:bookmarkStart w:id="32" w:name="_Toc63824529"/>
+      <w:bookmarkStart w:id="30" w:name="_Toc63824529"/>
       <w:r>
         <w:rPr>
           <w:rFonts w:hint="eastAsia"/>
@@ -8648,7 +8790,7 @@
         <w:lastRenderedPageBreak/>
         <w:t>參考文獻</w:t>
       </w:r>
-      <w:bookmarkEnd w:id="32"/>
+      <w:bookmarkEnd w:id="30"/>
     </w:p>
     <w:p>
       <w:pPr>
@@ -8677,14 +8819,22 @@
         </w:numPr>
         <w:ind w:leftChars="0"/>
       </w:pPr>
+      <w:hyperlink r:id="rId27" w:history="1">
+        <w:r>
+          <w:rPr>
+            <w:rStyle w:val="a3"/>
+          </w:rPr>
+          <w:t>http://www.krispmschool.com/blog/pm/pm-principle/pm-five-processes-structure/</w:t>
+        </w:r>
+      </w:hyperlink>
     </w:p>
     <w:sectPr>
-      <w:headerReference w:type="even" r:id="rId27"/>
-      <w:headerReference w:type="default" r:id="rId28"/>
-      <w:footerReference w:type="even" r:id="rId29"/>
-      <w:footerReference w:type="default" r:id="rId30"/>
-      <w:headerReference w:type="first" r:id="rId31"/>
-      <w:footerReference w:type="first" r:id="rId32"/>
+      <w:headerReference w:type="even" r:id="rId28"/>
+      <w:headerReference w:type="default" r:id="rId29"/>
+      <w:footerReference w:type="even" r:id="rId30"/>
+      <w:footerReference w:type="default" r:id="rId31"/>
+      <w:headerReference w:type="first" r:id="rId32"/>
+      <w:footerReference w:type="first" r:id="rId33"/>
       <w:pgSz w:w="11906" w:h="16838"/>
       <w:pgMar w:top="1440" w:right="1800" w:bottom="1440" w:left="1800" w:header="851" w:footer="992" w:gutter="0"/>
       <w:cols w:space="425"/>
@@ -8783,7 +8933,7 @@
         <w:noProof/>
         <w:lang w:val="zh-TW" w:eastAsia="zh-TW"/>
       </w:rPr>
-      <w:t>V</w:t>
+      <w:t>IV</w:t>
     </w:r>
     <w:r>
       <w:fldChar w:fldCharType="end"/>
@@ -8867,7 +9017,7 @@
         <w:noProof/>
         <w:lang w:val="zh-TW" w:eastAsia="zh-TW"/>
       </w:rPr>
-      <w:t>23</w:t>
+      <w:t>12</w:t>
     </w:r>
     <w:r>
       <w:fldChar w:fldCharType="end"/>
@@ -10107,7 +10257,7 @@
   <w:abstractNum w:abstractNumId="13" w15:restartNumberingAfterBreak="0">
     <w:nsid w:val="76F0247D"/>
     <w:multiLevelType w:val="multilevel"/>
-    <w:tmpl w:val="0A5A6B52"/>
+    <w:tmpl w:val="6144D9C4"/>
     <w:lvl w:ilvl="0">
       <w:start w:val="1"/>
       <w:numFmt w:val="taiwaneseCountingThousand"/>
@@ -10120,6 +10270,7 @@
       </w:pPr>
       <w:rPr>
         <w:rFonts w:ascii="Times New Roman" w:eastAsia="新細明體" w:hAnsi="Times New Roman" w:hint="eastAsia"/>
+        <w:lang w:val="en-US"/>
       </w:rPr>
     </w:lvl>
     <w:lvl w:ilvl="1">
@@ -12151,7 +12302,7 @@
 </file>
 
 <file path=customXml/itemProps1.xml><?xml version="1.0" encoding="utf-8"?>
-<ds:datastoreItem xmlns:ds="http://schemas.openxmlformats.org/officeDocument/2006/customXml" ds:itemID="{1BF45961-0B35-4C26-A12D-D01A29BE0B14}">
+<ds:datastoreItem xmlns:ds="http://schemas.openxmlformats.org/officeDocument/2006/customXml" ds:itemID="{777B3AD5-D583-4282-AC61-B776647CCA2E}">
   <ds:schemaRefs>
     <ds:schemaRef ds:uri="http://schemas.openxmlformats.org/officeDocument/2006/bibliography"/>
   </ds:schemaRefs>

</xml_diff>

<commit_message>
add issuetype model and memberidcard model
</commit_message>
<xml_diff>
--- a/專研審查/專研初審文案.docx
+++ b/專研審查/專研初審文案.docx
@@ -483,6 +483,7 @@
       <w:r>
         <w:t>所提專題研究：</w:t>
       </w:r>
+      <w:proofErr w:type="spellStart"/>
       <w:r>
         <w:rPr>
           <w:rFonts w:asciiTheme="minorEastAsia" w:hAnsiTheme="minorEastAsia" w:cs="Arial"/>
@@ -490,7 +491,17 @@
           <w:u w:val="single"/>
           <w:shd w:val="clear" w:color="auto" w:fill="FFFFFF"/>
         </w:rPr>
-        <w:t xml:space="preserve">TeamPathy;Teamwork </w:t>
+        <w:t>TeamPathy;Teamwork</w:t>
+      </w:r>
+      <w:proofErr w:type="spellEnd"/>
+      <w:r>
+        <w:rPr>
+          <w:rFonts w:asciiTheme="minorEastAsia" w:hAnsiTheme="minorEastAsia" w:cs="Arial"/>
+          <w:color w:val="222222"/>
+          <w:u w:val="single"/>
+          <w:shd w:val="clear" w:color="auto" w:fill="FFFFFF"/>
+        </w:rPr>
+        <w:t xml:space="preserve"> </w:t>
       </w:r>
       <w:r>
         <w:rPr>
@@ -691,7 +702,19 @@
         <w:rPr>
           <w:rFonts w:hint="eastAsia"/>
         </w:rPr>
-        <w:t>因此人們選擇經營團體活動</w:t>
+        <w:t>而</w:t>
+      </w:r>
+      <w:r>
+        <w:rPr>
+          <w:rFonts w:hint="eastAsia"/>
+        </w:rPr>
+        <w:t>因此</w:t>
+      </w:r>
+      <w:r>
+        <w:rPr>
+          <w:rFonts w:hint="eastAsia"/>
+        </w:rPr>
+        <w:t>人們選擇經營團體活動</w:t>
       </w:r>
       <w:r>
         <w:rPr>
@@ -703,7 +726,25 @@
         <w:rPr>
           <w:rFonts w:hint="eastAsia"/>
         </w:rPr>
-        <w:t>的方式，多半是使用各大聊天軟體進行，而從這個習慣就衍伸出了許多弊病：無效率的工作溝通、團體向心力不足、工作分配不清楚等等。</w:t>
+        <w:t>的方式，多半是使用手機</w:t>
+      </w:r>
+      <w:r>
+        <w:rPr>
+          <w:rFonts w:hint="eastAsia"/>
+        </w:rPr>
+        <w:t>聊天軟體進行，而從這個習慣就衍伸出了許多</w:t>
+      </w:r>
+      <w:r>
+        <w:rPr>
+          <w:rFonts w:hint="eastAsia"/>
+        </w:rPr>
+        <w:t>問題</w:t>
+      </w:r>
+      <w:r>
+        <w:rPr>
+          <w:rFonts w:hint="eastAsia"/>
+        </w:rPr>
+        <w:t>：無效率的工作溝通、團體向心力不足、工作分配不清楚等等。</w:t>
       </w:r>
     </w:p>
     <w:p>
@@ -723,7 +764,37 @@
         <w:rPr>
           <w:rFonts w:hint="eastAsia"/>
         </w:rPr>
-        <w:t>，旨在建立一個能讓人們輕鬆使用的團隊工作環境，除了基本的工作記事功能外，更善用了手機的推播機制，將團隊工作效</w:t>
+        <w:t>，旨在建立一個能讓人們輕鬆使用</w:t>
+      </w:r>
+      <w:r>
+        <w:rPr>
+          <w:rFonts w:hint="eastAsia"/>
+        </w:rPr>
+        <w:t>而且攜帶方便</w:t>
+      </w:r>
+      <w:r>
+        <w:rPr>
+          <w:rFonts w:hint="eastAsia"/>
+        </w:rPr>
+        <w:t>(</w:t>
+      </w:r>
+      <w:r>
+        <w:rPr>
+          <w:rFonts w:hint="eastAsia"/>
+        </w:rPr>
+        <w:t>手機</w:t>
+      </w:r>
+      <w:r>
+        <w:rPr>
+          <w:rFonts w:hint="eastAsia"/>
+        </w:rPr>
+        <w:t>)</w:t>
+      </w:r>
+      <w:r>
+        <w:rPr>
+          <w:rFonts w:hint="eastAsia"/>
+        </w:rPr>
+        <w:t>的團隊工作環境，除了基本的工作記事功能外，更善用了手機的推播機制，將團隊工作效</w:t>
       </w:r>
       <w:r>
         <w:rPr>
@@ -891,7 +962,7 @@
             </w:rPr>
             <w:fldChar w:fldCharType="separate"/>
           </w:r>
-          <w:hyperlink w:anchor="_Toc481238032" w:history="1">
+          <w:hyperlink w:anchor="_Toc482102484" w:history="1">
             <w:r>
               <w:rPr>
                 <w:rStyle w:val="a3"/>
@@ -935,7 +1006,7 @@
                 <w:noProof/>
                 <w:webHidden/>
               </w:rPr>
-              <w:instrText xml:space="preserve"> PAGEREF _Toc481238032 \h </w:instrText>
+              <w:instrText xml:space="preserve"> PAGEREF _Toc482102484 \h </w:instrText>
             </w:r>
             <w:r>
               <w:rPr>
@@ -980,7 +1051,7 @@
               <w:szCs w:val="22"/>
             </w:rPr>
           </w:pPr>
-          <w:hyperlink w:anchor="_Toc481238033" w:history="1">
+          <w:hyperlink w:anchor="_Toc482102485" w:history="1">
             <w:r>
               <w:rPr>
                 <w:rStyle w:val="a3"/>
@@ -1030,7 +1101,7 @@
                 <w:noProof/>
                 <w:webHidden/>
               </w:rPr>
-              <w:instrText xml:space="preserve"> PAGEREF _Toc481238033 \h </w:instrText>
+              <w:instrText xml:space="preserve"> PAGEREF _Toc482102485 \h </w:instrText>
             </w:r>
             <w:r>
               <w:rPr>
@@ -1076,7 +1147,7 @@
               <w:szCs w:val="22"/>
             </w:rPr>
           </w:pPr>
-          <w:hyperlink w:anchor="_Toc481238034" w:history="1">
+          <w:hyperlink w:anchor="_Toc482102486" w:history="1">
             <w:r>
               <w:rPr>
                 <w:rStyle w:val="a3"/>
@@ -1120,7 +1191,7 @@
                 <w:noProof/>
                 <w:webHidden/>
               </w:rPr>
-              <w:instrText xml:space="preserve"> PAGEREF _Toc481238034 \h </w:instrText>
+              <w:instrText xml:space="preserve"> PAGEREF _Toc482102486 \h </w:instrText>
             </w:r>
             <w:r>
               <w:rPr>
@@ -1140,7 +1211,7 @@
                 <w:noProof/>
                 <w:webHidden/>
               </w:rPr>
-              <w:t>7</w:t>
+              <w:t>6</w:t>
             </w:r>
             <w:r>
               <w:rPr>
@@ -1166,7 +1237,7 @@
               <w:szCs w:val="22"/>
             </w:rPr>
           </w:pPr>
-          <w:hyperlink w:anchor="_Toc481238035" w:history="1">
+          <w:hyperlink w:anchor="_Toc482102487" w:history="1">
             <w:r>
               <w:rPr>
                 <w:rStyle w:val="a3"/>
@@ -1212,7 +1283,7 @@
                 <w:noProof/>
                 <w:webHidden/>
               </w:rPr>
-              <w:instrText xml:space="preserve"> PAGEREF _Toc481238035 \h </w:instrText>
+              <w:instrText xml:space="preserve"> PAGEREF _Toc482102487 \h </w:instrText>
             </w:r>
             <w:r>
               <w:rPr>
@@ -1232,7 +1303,7 @@
                 <w:noProof/>
                 <w:webHidden/>
               </w:rPr>
-              <w:t>8</w:t>
+              <w:t>7</w:t>
             </w:r>
             <w:r>
               <w:rPr>
@@ -1257,7 +1328,7 @@
               <w:szCs w:val="22"/>
             </w:rPr>
           </w:pPr>
-          <w:hyperlink w:anchor="_Toc481238036" w:history="1">
+          <w:hyperlink w:anchor="_Toc482102488" w:history="1">
             <w:r>
               <w:rPr>
                 <w:rStyle w:val="a3"/>
@@ -1307,7 +1378,7 @@
                 <w:noProof/>
                 <w:webHidden/>
               </w:rPr>
-              <w:instrText xml:space="preserve"> PAGEREF _Toc481238036 \h </w:instrText>
+              <w:instrText xml:space="preserve"> PAGEREF _Toc482102488 \h </w:instrText>
             </w:r>
             <w:r>
               <w:rPr>
@@ -1327,7 +1398,7 @@
                 <w:noProof/>
                 <w:webHidden/>
               </w:rPr>
-              <w:t>10</w:t>
+              <w:t>9</w:t>
             </w:r>
             <w:r>
               <w:rPr>
@@ -1353,7 +1424,7 @@
               <w:szCs w:val="22"/>
             </w:rPr>
           </w:pPr>
-          <w:hyperlink w:anchor="_Toc481238037" w:history="1">
+          <w:hyperlink w:anchor="_Toc482102489" w:history="1">
             <w:r>
               <w:rPr>
                 <w:rStyle w:val="a3"/>
@@ -1397,7 +1468,7 @@
                 <w:noProof/>
                 <w:webHidden/>
               </w:rPr>
-              <w:instrText xml:space="preserve"> PAGEREF _Toc481238037 \h </w:instrText>
+              <w:instrText xml:space="preserve"> PAGEREF _Toc482102489 \h </w:instrText>
             </w:r>
             <w:r>
               <w:rPr>
@@ -1417,7 +1488,7 @@
                 <w:noProof/>
                 <w:webHidden/>
               </w:rPr>
-              <w:t>10</w:t>
+              <w:t>9</w:t>
             </w:r>
             <w:r>
               <w:rPr>
@@ -1443,7 +1514,7 @@
               <w:szCs w:val="22"/>
             </w:rPr>
           </w:pPr>
-          <w:hyperlink w:anchor="_Toc481238038" w:history="1">
+          <w:hyperlink w:anchor="_Toc482102490" w:history="1">
             <w:r>
               <w:rPr>
                 <w:rStyle w:val="a3"/>
@@ -1487,7 +1558,7 @@
                 <w:noProof/>
                 <w:webHidden/>
               </w:rPr>
-              <w:instrText xml:space="preserve"> PAGEREF _Toc481238038 \h </w:instrText>
+              <w:instrText xml:space="preserve"> PAGEREF _Toc482102490 \h </w:instrText>
             </w:r>
             <w:r>
               <w:rPr>
@@ -1507,7 +1578,7 @@
                 <w:noProof/>
                 <w:webHidden/>
               </w:rPr>
-              <w:t>11</w:t>
+              <w:t>10</w:t>
             </w:r>
             <w:r>
               <w:rPr>
@@ -1533,7 +1604,7 @@
               <w:szCs w:val="22"/>
             </w:rPr>
           </w:pPr>
-          <w:hyperlink w:anchor="_Toc481238039" w:history="1">
+          <w:hyperlink w:anchor="_Toc482102491" w:history="1">
             <w:r>
               <w:rPr>
                 <w:rStyle w:val="a3"/>
@@ -1577,7 +1648,7 @@
                 <w:noProof/>
                 <w:webHidden/>
               </w:rPr>
-              <w:instrText xml:space="preserve"> PAGEREF _Toc481238039 \h </w:instrText>
+              <w:instrText xml:space="preserve"> PAGEREF _Toc482102491 \h </w:instrText>
             </w:r>
             <w:r>
               <w:rPr>
@@ -1597,7 +1668,7 @@
                 <w:noProof/>
                 <w:webHidden/>
               </w:rPr>
-              <w:t>11</w:t>
+              <w:t>10</w:t>
             </w:r>
             <w:r>
               <w:rPr>
@@ -1624,7 +1695,7 @@
               <w:szCs w:val="22"/>
             </w:rPr>
           </w:pPr>
-          <w:hyperlink w:anchor="_Toc481238040" w:history="1">
+          <w:hyperlink w:anchor="_Toc482102492" w:history="1">
             <w:r>
               <w:rPr>
                 <w:rStyle w:val="a3"/>
@@ -1668,7 +1739,7 @@
                 <w:noProof/>
                 <w:webHidden/>
               </w:rPr>
-              <w:instrText xml:space="preserve"> PAGEREF _Toc481238040 \h </w:instrText>
+              <w:instrText xml:space="preserve"> PAGEREF _Toc482102492 \h </w:instrText>
             </w:r>
             <w:r>
               <w:rPr>
@@ -1688,7 +1759,211 @@
                 <w:noProof/>
                 <w:webHidden/>
               </w:rPr>
-              <w:t>12</w:t>
+              <w:t>11</w:t>
+            </w:r>
+            <w:r>
+              <w:rPr>
+                <w:noProof/>
+                <w:webHidden/>
+              </w:rPr>
+              <w:fldChar w:fldCharType="end"/>
+            </w:r>
+          </w:hyperlink>
+        </w:p>
+        <w:p>
+          <w:pPr>
+            <w:pStyle w:val="22"/>
+            <w:tabs>
+              <w:tab w:val="right" w:leader="dot" w:pos="8154"/>
+            </w:tabs>
+            <w:rPr>
+              <w:rFonts w:asciiTheme="minorHAnsi" w:hAnsiTheme="minorHAnsi" w:cstheme="minorBidi"/>
+              <w:smallCaps w:val="0"/>
+              <w:noProof/>
+              <w:sz w:val="24"/>
+              <w:szCs w:val="22"/>
+            </w:rPr>
+          </w:pPr>
+          <w:hyperlink w:anchor="_Toc482102493" w:history="1">
+            <w:r>
+              <w:rPr>
+                <w:rStyle w:val="a3"/>
+                <w:rFonts w:hint="eastAsia"/>
+                <w:noProof/>
+                <w14:scene3d>
+                  <w14:camera w14:prst="orthographicFront"/>
+                  <w14:lightRig w14:rig="threePt" w14:dir="t">
+                    <w14:rot w14:lat="0" w14:lon="0" w14:rev="0"/>
+                  </w14:lightRig>
+                </w14:scene3d>
+              </w:rPr>
+              <w:t>第一節</w:t>
+            </w:r>
+            <w:r>
+              <w:rPr>
+                <w:rStyle w:val="a3"/>
+                <w:rFonts w:hint="eastAsia"/>
+                <w:noProof/>
+              </w:rPr>
+              <w:t xml:space="preserve"> </w:t>
+            </w:r>
+            <w:r>
+              <w:rPr>
+                <w:rStyle w:val="a3"/>
+                <w:rFonts w:hint="eastAsia"/>
+                <w:noProof/>
+              </w:rPr>
+              <w:t>為何使用工作結構圖</w:t>
+            </w:r>
+            <w:r>
+              <w:rPr>
+                <w:rStyle w:val="a3"/>
+                <w:noProof/>
+              </w:rPr>
+              <w:t>?</w:t>
+            </w:r>
+            <w:r>
+              <w:rPr>
+                <w:noProof/>
+                <w:webHidden/>
+              </w:rPr>
+              <w:tab/>
+            </w:r>
+            <w:r>
+              <w:rPr>
+                <w:noProof/>
+                <w:webHidden/>
+              </w:rPr>
+              <w:fldChar w:fldCharType="begin"/>
+            </w:r>
+            <w:r>
+              <w:rPr>
+                <w:noProof/>
+                <w:webHidden/>
+              </w:rPr>
+              <w:instrText xml:space="preserve"> PAGEREF _Toc482102493 \h </w:instrText>
+            </w:r>
+            <w:r>
+              <w:rPr>
+                <w:noProof/>
+                <w:webHidden/>
+              </w:rPr>
+            </w:r>
+            <w:r>
+              <w:rPr>
+                <w:noProof/>
+                <w:webHidden/>
+              </w:rPr>
+              <w:fldChar w:fldCharType="separate"/>
+            </w:r>
+            <w:r>
+              <w:rPr>
+                <w:noProof/>
+                <w:webHidden/>
+              </w:rPr>
+              <w:t>11</w:t>
+            </w:r>
+            <w:r>
+              <w:rPr>
+                <w:noProof/>
+                <w:webHidden/>
+              </w:rPr>
+              <w:fldChar w:fldCharType="end"/>
+            </w:r>
+          </w:hyperlink>
+        </w:p>
+        <w:p>
+          <w:pPr>
+            <w:pStyle w:val="22"/>
+            <w:tabs>
+              <w:tab w:val="right" w:leader="dot" w:pos="8154"/>
+            </w:tabs>
+            <w:rPr>
+              <w:rFonts w:asciiTheme="minorHAnsi" w:hAnsiTheme="minorHAnsi" w:cstheme="minorBidi"/>
+              <w:smallCaps w:val="0"/>
+              <w:noProof/>
+              <w:sz w:val="24"/>
+              <w:szCs w:val="22"/>
+            </w:rPr>
+          </w:pPr>
+          <w:hyperlink w:anchor="_Toc482102494" w:history="1">
+            <w:r>
+              <w:rPr>
+                <w:rStyle w:val="a3"/>
+                <w:rFonts w:hint="eastAsia"/>
+                <w:noProof/>
+                <w14:scene3d>
+                  <w14:camera w14:prst="orthographicFront"/>
+                  <w14:lightRig w14:rig="threePt" w14:dir="t">
+                    <w14:rot w14:lat="0" w14:lon="0" w14:rev="0"/>
+                  </w14:lightRig>
+                </w14:scene3d>
+              </w:rPr>
+              <w:t>第二節</w:t>
+            </w:r>
+            <w:r>
+              <w:rPr>
+                <w:rStyle w:val="a3"/>
+                <w:rFonts w:hint="eastAsia"/>
+                <w:noProof/>
+              </w:rPr>
+              <w:t xml:space="preserve"> </w:t>
+            </w:r>
+            <w:r>
+              <w:rPr>
+                <w:rStyle w:val="a3"/>
+                <w:rFonts w:hint="eastAsia"/>
+                <w:noProof/>
+              </w:rPr>
+              <w:t>如何運用甘特圖</w:t>
+            </w:r>
+            <w:r>
+              <w:rPr>
+                <w:rStyle w:val="a3"/>
+                <w:noProof/>
+              </w:rPr>
+              <w:t>?</w:t>
+            </w:r>
+            <w:r>
+              <w:rPr>
+                <w:noProof/>
+                <w:webHidden/>
+              </w:rPr>
+              <w:tab/>
+            </w:r>
+            <w:r>
+              <w:rPr>
+                <w:noProof/>
+                <w:webHidden/>
+              </w:rPr>
+              <w:fldChar w:fldCharType="begin"/>
+            </w:r>
+            <w:r>
+              <w:rPr>
+                <w:noProof/>
+                <w:webHidden/>
+              </w:rPr>
+              <w:instrText xml:space="preserve"> PAGEREF _Toc482102494 \h </w:instrText>
+            </w:r>
+            <w:r>
+              <w:rPr>
+                <w:noProof/>
+                <w:webHidden/>
+              </w:rPr>
+            </w:r>
+            <w:r>
+              <w:rPr>
+                <w:noProof/>
+                <w:webHidden/>
+              </w:rPr>
+              <w:fldChar w:fldCharType="separate"/>
+            </w:r>
+            <w:r>
+              <w:rPr>
+                <w:noProof/>
+                <w:webHidden/>
+              </w:rPr>
+              <w:t>14</w:t>
             </w:r>
             <w:r>
               <w:rPr>
@@ -1715,7 +1990,7 @@
               <w:szCs w:val="22"/>
             </w:rPr>
           </w:pPr>
-          <w:hyperlink w:anchor="_Toc481238041" w:history="1">
+          <w:hyperlink w:anchor="_Toc482102495" w:history="1">
             <w:r>
               <w:rPr>
                 <w:rStyle w:val="a3"/>
@@ -1759,7 +2034,7 @@
                 <w:noProof/>
                 <w:webHidden/>
               </w:rPr>
-              <w:instrText xml:space="preserve"> PAGEREF _Toc481238041 \h </w:instrText>
+              <w:instrText xml:space="preserve"> PAGEREF _Toc482102495 \h </w:instrText>
             </w:r>
             <w:r>
               <w:rPr>
@@ -1779,7 +2054,7 @@
                 <w:noProof/>
                 <w:webHidden/>
               </w:rPr>
-              <w:t>13</w:t>
+              <w:t>16</w:t>
             </w:r>
             <w:r>
               <w:rPr>
@@ -1804,7 +2079,7 @@
               <w:szCs w:val="22"/>
             </w:rPr>
           </w:pPr>
-          <w:hyperlink w:anchor="_Toc481238042" w:history="1">
+          <w:hyperlink w:anchor="_Toc482102496" w:history="1">
             <w:r>
               <w:rPr>
                 <w:rStyle w:val="a3"/>
@@ -1854,7 +2129,7 @@
                 <w:noProof/>
                 <w:webHidden/>
               </w:rPr>
-              <w:instrText xml:space="preserve"> PAGEREF _Toc481238042 \h </w:instrText>
+              <w:instrText xml:space="preserve"> PAGEREF _Toc482102496 \h </w:instrText>
             </w:r>
             <w:r>
               <w:rPr>
@@ -1874,7 +2149,7 @@
                 <w:noProof/>
                 <w:webHidden/>
               </w:rPr>
-              <w:t>13</w:t>
+              <w:t>16</w:t>
             </w:r>
             <w:r>
               <w:rPr>
@@ -1899,7 +2174,7 @@
               <w:szCs w:val="22"/>
             </w:rPr>
           </w:pPr>
-          <w:hyperlink w:anchor="_Toc481238043" w:history="1">
+          <w:hyperlink w:anchor="_Toc482102497" w:history="1">
             <w:r>
               <w:rPr>
                 <w:rStyle w:val="a3"/>
@@ -1927,6 +2202,100 @@
                 <w:rFonts w:hint="eastAsia"/>
                 <w:noProof/>
               </w:rPr>
+              <w:t>功能架構分析</w:t>
+            </w:r>
+            <w:r>
+              <w:rPr>
+                <w:noProof/>
+                <w:webHidden/>
+              </w:rPr>
+              <w:tab/>
+            </w:r>
+            <w:r>
+              <w:rPr>
+                <w:noProof/>
+                <w:webHidden/>
+              </w:rPr>
+              <w:fldChar w:fldCharType="begin"/>
+            </w:r>
+            <w:r>
+              <w:rPr>
+                <w:noProof/>
+                <w:webHidden/>
+              </w:rPr>
+              <w:instrText xml:space="preserve"> PAGEREF _Toc482102497 \h </w:instrText>
+            </w:r>
+            <w:r>
+              <w:rPr>
+                <w:noProof/>
+                <w:webHidden/>
+              </w:rPr>
+            </w:r>
+            <w:r>
+              <w:rPr>
+                <w:noProof/>
+                <w:webHidden/>
+              </w:rPr>
+              <w:fldChar w:fldCharType="separate"/>
+            </w:r>
+            <w:r>
+              <w:rPr>
+                <w:noProof/>
+                <w:webHidden/>
+              </w:rPr>
+              <w:t>17</w:t>
+            </w:r>
+            <w:r>
+              <w:rPr>
+                <w:noProof/>
+                <w:webHidden/>
+              </w:rPr>
+              <w:fldChar w:fldCharType="end"/>
+            </w:r>
+          </w:hyperlink>
+        </w:p>
+        <w:p>
+          <w:pPr>
+            <w:pStyle w:val="22"/>
+            <w:tabs>
+              <w:tab w:val="right" w:leader="dot" w:pos="8154"/>
+            </w:tabs>
+            <w:rPr>
+              <w:rFonts w:asciiTheme="minorHAnsi" w:hAnsiTheme="minorHAnsi" w:cstheme="minorBidi"/>
+              <w:smallCaps w:val="0"/>
+              <w:noProof/>
+              <w:sz w:val="24"/>
+              <w:szCs w:val="22"/>
+            </w:rPr>
+          </w:pPr>
+          <w:hyperlink w:anchor="_Toc482102498" w:history="1">
+            <w:r>
+              <w:rPr>
+                <w:rStyle w:val="a3"/>
+                <w:rFonts w:hint="eastAsia"/>
+                <w:noProof/>
+                <w14:scene3d>
+                  <w14:camera w14:prst="orthographicFront"/>
+                  <w14:lightRig w14:rig="threePt" w14:dir="t">
+                    <w14:rot w14:lat="0" w14:lon="0" w14:rev="0"/>
+                  </w14:lightRig>
+                </w14:scene3d>
+              </w:rPr>
+              <w:t>第三節</w:t>
+            </w:r>
+            <w:r>
+              <w:rPr>
+                <w:rStyle w:val="a3"/>
+                <w:noProof/>
+              </w:rPr>
+              <w:t xml:space="preserve"> </w:t>
+            </w:r>
+            <w:r>
+              <w:rPr>
+                <w:rStyle w:val="a3"/>
+                <w:rFonts w:hint="eastAsia"/>
+                <w:noProof/>
+              </w:rPr>
               <w:t>使用案例</w:t>
             </w:r>
             <w:r>
@@ -1948,7 +2317,7 @@
                 <w:noProof/>
                 <w:webHidden/>
               </w:rPr>
-              <w:instrText xml:space="preserve"> PAGEREF _Toc481238043 \h </w:instrText>
+              <w:instrText xml:space="preserve"> PAGEREF _Toc482102498 \h </w:instrText>
             </w:r>
             <w:r>
               <w:rPr>
@@ -1968,7 +2337,7 @@
                 <w:noProof/>
                 <w:webHidden/>
               </w:rPr>
-              <w:t>14</w:t>
+              <w:t>18</w:t>
             </w:r>
             <w:r>
               <w:rPr>
@@ -1994,7 +2363,7 @@
               <w:szCs w:val="22"/>
             </w:rPr>
           </w:pPr>
-          <w:hyperlink w:anchor="_Toc481238044" w:history="1">
+          <w:hyperlink w:anchor="_Toc482102499" w:history="1">
             <w:r>
               <w:rPr>
                 <w:rStyle w:val="a3"/>
@@ -2017,7 +2386,7 @@
                 <w:rFonts w:hint="eastAsia"/>
                 <w:noProof/>
               </w:rPr>
-              <w:t>使用者</w:t>
+              <w:t>使用者、會員</w:t>
             </w:r>
             <w:r>
               <w:rPr>
@@ -2038,7 +2407,7 @@
                 <w:noProof/>
                 <w:webHidden/>
               </w:rPr>
-              <w:instrText xml:space="preserve"> PAGEREF _Toc481238044 \h </w:instrText>
+              <w:instrText xml:space="preserve"> PAGEREF _Toc482102499 \h </w:instrText>
             </w:r>
             <w:r>
               <w:rPr>
@@ -2058,7 +2427,7 @@
                 <w:noProof/>
                 <w:webHidden/>
               </w:rPr>
-              <w:t>15</w:t>
+              <w:t>19</w:t>
             </w:r>
             <w:r>
               <w:rPr>
@@ -2084,7 +2453,7 @@
               <w:szCs w:val="22"/>
             </w:rPr>
           </w:pPr>
-          <w:hyperlink w:anchor="_Toc481238045" w:history="1">
+          <w:hyperlink w:anchor="_Toc482102500" w:history="1">
             <w:r>
               <w:rPr>
                 <w:rStyle w:val="a3"/>
@@ -2128,7 +2497,7 @@
                 <w:noProof/>
                 <w:webHidden/>
               </w:rPr>
-              <w:instrText xml:space="preserve"> PAGEREF _Toc481238045 \h </w:instrText>
+              <w:instrText xml:space="preserve"> PAGEREF _Toc482102500 \h </w:instrText>
             </w:r>
             <w:r>
               <w:rPr>
@@ -2148,7 +2517,7 @@
                 <w:noProof/>
                 <w:webHidden/>
               </w:rPr>
-              <w:t>15</w:t>
+              <w:t>19</w:t>
             </w:r>
             <w:r>
               <w:rPr>
@@ -2174,7 +2543,7 @@
               <w:szCs w:val="22"/>
             </w:rPr>
           </w:pPr>
-          <w:hyperlink w:anchor="_Toc481238046" w:history="1">
+          <w:hyperlink w:anchor="_Toc482102501" w:history="1">
             <w:r>
               <w:rPr>
                 <w:rStyle w:val="a3"/>
@@ -2186,6 +2555,7 @@
             <w:r>
               <w:rPr>
                 <w:rStyle w:val="a3"/>
+                <w:rFonts w:hint="eastAsia"/>
                 <w:noProof/>
               </w:rPr>
               <w:t xml:space="preserve"> </w:t>
@@ -2217,7 +2587,7 @@
                 <w:noProof/>
                 <w:webHidden/>
               </w:rPr>
-              <w:instrText xml:space="preserve"> PAGEREF _Toc481238046 \h </w:instrText>
+              <w:instrText xml:space="preserve"> PAGEREF _Toc482102501 \h </w:instrText>
             </w:r>
             <w:r>
               <w:rPr>
@@ -2237,7 +2607,7 @@
                 <w:noProof/>
                 <w:webHidden/>
               </w:rPr>
-              <w:t>16</w:t>
+              <w:t>20</w:t>
             </w:r>
             <w:r>
               <w:rPr>
@@ -2262,7 +2632,7 @@
               <w:szCs w:val="22"/>
             </w:rPr>
           </w:pPr>
-          <w:hyperlink w:anchor="_Toc481238047" w:history="1">
+          <w:hyperlink w:anchor="_Toc482102502" w:history="1">
             <w:r>
               <w:rPr>
                 <w:rStyle w:val="a3"/>
@@ -2275,7 +2645,7 @@
                   </w14:lightRig>
                 </w14:scene3d>
               </w:rPr>
-              <w:t>第三節</w:t>
+              <w:t>第四節</w:t>
             </w:r>
             <w:r>
               <w:rPr>
@@ -2291,7 +2661,7 @@
                 <w:rFonts w:hint="eastAsia"/>
                 <w:noProof/>
               </w:rPr>
-              <w:t>使用案例文件</w:t>
+              <w:t>使用案例簡述</w:t>
             </w:r>
             <w:r>
               <w:rPr>
@@ -2312,7 +2682,7 @@
                 <w:noProof/>
                 <w:webHidden/>
               </w:rPr>
-              <w:instrText xml:space="preserve"> PAGEREF _Toc481238047 \h </w:instrText>
+              <w:instrText xml:space="preserve"> PAGEREF _Toc482102502 \h </w:instrText>
             </w:r>
             <w:r>
               <w:rPr>
@@ -2332,102 +2702,7 @@
                 <w:noProof/>
                 <w:webHidden/>
               </w:rPr>
-              <w:t>17</w:t>
-            </w:r>
-            <w:r>
-              <w:rPr>
-                <w:noProof/>
-                <w:webHidden/>
-              </w:rPr>
-              <w:fldChar w:fldCharType="end"/>
-            </w:r>
-          </w:hyperlink>
-        </w:p>
-        <w:p>
-          <w:pPr>
-            <w:pStyle w:val="22"/>
-            <w:tabs>
-              <w:tab w:val="right" w:leader="dot" w:pos="8154"/>
-            </w:tabs>
-            <w:rPr>
-              <w:rFonts w:asciiTheme="minorHAnsi" w:hAnsiTheme="minorHAnsi" w:cstheme="minorBidi"/>
-              <w:smallCaps w:val="0"/>
-              <w:noProof/>
-              <w:sz w:val="24"/>
-              <w:szCs w:val="22"/>
-            </w:rPr>
-          </w:pPr>
-          <w:hyperlink w:anchor="_Toc481238048" w:history="1">
-            <w:r>
-              <w:rPr>
-                <w:rStyle w:val="a3"/>
-                <w:rFonts w:hint="eastAsia"/>
-                <w:noProof/>
-                <w14:scene3d>
-                  <w14:camera w14:prst="orthographicFront"/>
-                  <w14:lightRig w14:rig="threePt" w14:dir="t">
-                    <w14:rot w14:lat="0" w14:lon="0" w14:rev="0"/>
-                  </w14:lightRig>
-                </w14:scene3d>
-              </w:rPr>
-              <w:t>第四節</w:t>
-            </w:r>
-            <w:r>
-              <w:rPr>
-                <w:rStyle w:val="a3"/>
-                <w:rFonts w:hint="eastAsia"/>
-                <w:noProof/>
-              </w:rPr>
-              <w:t xml:space="preserve"> </w:t>
-            </w:r>
-            <w:r>
-              <w:rPr>
-                <w:rStyle w:val="a3"/>
-                <w:rFonts w:hint="eastAsia"/>
-                <w:noProof/>
-              </w:rPr>
-              <w:t>流程活動</w:t>
-            </w:r>
-            <w:r>
-              <w:rPr>
-                <w:noProof/>
-                <w:webHidden/>
-              </w:rPr>
-              <w:tab/>
-            </w:r>
-            <w:r>
-              <w:rPr>
-                <w:noProof/>
-                <w:webHidden/>
-              </w:rPr>
-              <w:fldChar w:fldCharType="begin"/>
-            </w:r>
-            <w:r>
-              <w:rPr>
-                <w:noProof/>
-                <w:webHidden/>
-              </w:rPr>
-              <w:instrText xml:space="preserve"> PAGEREF _Toc481238048 \h </w:instrText>
-            </w:r>
-            <w:r>
-              <w:rPr>
-                <w:noProof/>
-                <w:webHidden/>
-              </w:rPr>
-            </w:r>
-            <w:r>
-              <w:rPr>
-                <w:noProof/>
-                <w:webHidden/>
-              </w:rPr>
-              <w:fldChar w:fldCharType="separate"/>
-            </w:r>
-            <w:r>
-              <w:rPr>
-                <w:noProof/>
-                <w:webHidden/>
-              </w:rPr>
-              <w:t>23</w:t>
+              <w:t>21</w:t>
             </w:r>
             <w:r>
               <w:rPr>
@@ -2454,7 +2729,7 @@
               <w:szCs w:val="22"/>
             </w:rPr>
           </w:pPr>
-          <w:hyperlink w:anchor="_Toc481238049" w:history="1">
+          <w:hyperlink w:anchor="_Toc482102503" w:history="1">
             <w:r>
               <w:rPr>
                 <w:rStyle w:val="a3"/>
@@ -2477,6 +2752,380 @@
                 <w:rFonts w:hint="eastAsia"/>
                 <w:noProof/>
               </w:rPr>
+              <w:t>活動分析</w:t>
+            </w:r>
+            <w:r>
+              <w:rPr>
+                <w:noProof/>
+                <w:webHidden/>
+              </w:rPr>
+              <w:tab/>
+            </w:r>
+            <w:r>
+              <w:rPr>
+                <w:noProof/>
+                <w:webHidden/>
+              </w:rPr>
+              <w:fldChar w:fldCharType="begin"/>
+            </w:r>
+            <w:r>
+              <w:rPr>
+                <w:noProof/>
+                <w:webHidden/>
+              </w:rPr>
+              <w:instrText xml:space="preserve"> PAGEREF _Toc482102503 \h </w:instrText>
+            </w:r>
+            <w:r>
+              <w:rPr>
+                <w:noProof/>
+                <w:webHidden/>
+              </w:rPr>
+            </w:r>
+            <w:r>
+              <w:rPr>
+                <w:noProof/>
+                <w:webHidden/>
+              </w:rPr>
+              <w:fldChar w:fldCharType="separate"/>
+            </w:r>
+            <w:r>
+              <w:rPr>
+                <w:noProof/>
+                <w:webHidden/>
+              </w:rPr>
+              <w:t>29</w:t>
+            </w:r>
+            <w:r>
+              <w:rPr>
+                <w:noProof/>
+                <w:webHidden/>
+              </w:rPr>
+              <w:fldChar w:fldCharType="end"/>
+            </w:r>
+          </w:hyperlink>
+        </w:p>
+        <w:p>
+          <w:pPr>
+            <w:pStyle w:val="22"/>
+            <w:tabs>
+              <w:tab w:val="right" w:leader="dot" w:pos="8154"/>
+            </w:tabs>
+            <w:rPr>
+              <w:rFonts w:asciiTheme="minorHAnsi" w:hAnsiTheme="minorHAnsi" w:cstheme="minorBidi"/>
+              <w:smallCaps w:val="0"/>
+              <w:noProof/>
+              <w:sz w:val="24"/>
+              <w:szCs w:val="22"/>
+            </w:rPr>
+          </w:pPr>
+          <w:hyperlink w:anchor="_Toc482102504" w:history="1">
+            <w:r>
+              <w:rPr>
+                <w:rStyle w:val="a3"/>
+                <w:rFonts w:hint="eastAsia"/>
+                <w:noProof/>
+                <w14:scene3d>
+                  <w14:camera w14:prst="orthographicFront"/>
+                  <w14:lightRig w14:rig="threePt" w14:dir="t">
+                    <w14:rot w14:lat="0" w14:lon="0" w14:rev="0"/>
+                  </w14:lightRig>
+                </w14:scene3d>
+              </w:rPr>
+              <w:t>第一節</w:t>
+            </w:r>
+            <w:r>
+              <w:rPr>
+                <w:rStyle w:val="a3"/>
+                <w:rFonts w:hint="eastAsia"/>
+                <w:noProof/>
+              </w:rPr>
+              <w:t xml:space="preserve"> </w:t>
+            </w:r>
+            <w:r>
+              <w:rPr>
+                <w:rStyle w:val="a3"/>
+                <w:rFonts w:hint="eastAsia"/>
+                <w:noProof/>
+              </w:rPr>
+              <w:t>工作分析及指派活動</w:t>
+            </w:r>
+            <w:r>
+              <w:rPr>
+                <w:noProof/>
+                <w:webHidden/>
+              </w:rPr>
+              <w:tab/>
+            </w:r>
+            <w:r>
+              <w:rPr>
+                <w:noProof/>
+                <w:webHidden/>
+              </w:rPr>
+              <w:fldChar w:fldCharType="begin"/>
+            </w:r>
+            <w:r>
+              <w:rPr>
+                <w:noProof/>
+                <w:webHidden/>
+              </w:rPr>
+              <w:instrText xml:space="preserve"> PAGEREF _Toc482102504 \h </w:instrText>
+            </w:r>
+            <w:r>
+              <w:rPr>
+                <w:noProof/>
+                <w:webHidden/>
+              </w:rPr>
+            </w:r>
+            <w:r>
+              <w:rPr>
+                <w:noProof/>
+                <w:webHidden/>
+              </w:rPr>
+              <w:fldChar w:fldCharType="separate"/>
+            </w:r>
+            <w:r>
+              <w:rPr>
+                <w:noProof/>
+                <w:webHidden/>
+              </w:rPr>
+              <w:t>29</w:t>
+            </w:r>
+            <w:r>
+              <w:rPr>
+                <w:noProof/>
+                <w:webHidden/>
+              </w:rPr>
+              <w:fldChar w:fldCharType="end"/>
+            </w:r>
+          </w:hyperlink>
+        </w:p>
+        <w:p>
+          <w:pPr>
+            <w:pStyle w:val="22"/>
+            <w:tabs>
+              <w:tab w:val="right" w:leader="dot" w:pos="8154"/>
+            </w:tabs>
+            <w:rPr>
+              <w:rFonts w:asciiTheme="minorHAnsi" w:hAnsiTheme="minorHAnsi" w:cstheme="minorBidi"/>
+              <w:smallCaps w:val="0"/>
+              <w:noProof/>
+              <w:sz w:val="24"/>
+              <w:szCs w:val="22"/>
+            </w:rPr>
+          </w:pPr>
+          <w:hyperlink w:anchor="_Toc482102505" w:history="1">
+            <w:r>
+              <w:rPr>
+                <w:rStyle w:val="a3"/>
+                <w:rFonts w:hint="eastAsia"/>
+                <w:noProof/>
+                <w14:scene3d>
+                  <w14:camera w14:prst="orthographicFront"/>
+                  <w14:lightRig w14:rig="threePt" w14:dir="t">
+                    <w14:rot w14:lat="0" w14:lon="0" w14:rev="0"/>
+                  </w14:lightRig>
+                </w14:scene3d>
+              </w:rPr>
+              <w:t>第二節</w:t>
+            </w:r>
+            <w:r>
+              <w:rPr>
+                <w:rStyle w:val="a3"/>
+                <w:noProof/>
+              </w:rPr>
+              <w:t xml:space="preserve"> </w:t>
+            </w:r>
+            <w:r>
+              <w:rPr>
+                <w:rStyle w:val="a3"/>
+                <w:rFonts w:hint="eastAsia"/>
+                <w:noProof/>
+              </w:rPr>
+              <w:t>工作提交活動</w:t>
+            </w:r>
+            <w:r>
+              <w:rPr>
+                <w:noProof/>
+                <w:webHidden/>
+              </w:rPr>
+              <w:tab/>
+            </w:r>
+            <w:r>
+              <w:rPr>
+                <w:noProof/>
+                <w:webHidden/>
+              </w:rPr>
+              <w:fldChar w:fldCharType="begin"/>
+            </w:r>
+            <w:r>
+              <w:rPr>
+                <w:noProof/>
+                <w:webHidden/>
+              </w:rPr>
+              <w:instrText xml:space="preserve"> PAGEREF _Toc482102505 \h </w:instrText>
+            </w:r>
+            <w:r>
+              <w:rPr>
+                <w:noProof/>
+                <w:webHidden/>
+              </w:rPr>
+            </w:r>
+            <w:r>
+              <w:rPr>
+                <w:noProof/>
+                <w:webHidden/>
+              </w:rPr>
+              <w:fldChar w:fldCharType="separate"/>
+            </w:r>
+            <w:r>
+              <w:rPr>
+                <w:noProof/>
+                <w:webHidden/>
+              </w:rPr>
+              <w:t>30</w:t>
+            </w:r>
+            <w:r>
+              <w:rPr>
+                <w:noProof/>
+                <w:webHidden/>
+              </w:rPr>
+              <w:fldChar w:fldCharType="end"/>
+            </w:r>
+          </w:hyperlink>
+        </w:p>
+        <w:p>
+          <w:pPr>
+            <w:pStyle w:val="22"/>
+            <w:tabs>
+              <w:tab w:val="right" w:leader="dot" w:pos="8154"/>
+            </w:tabs>
+            <w:rPr>
+              <w:rFonts w:asciiTheme="minorHAnsi" w:hAnsiTheme="minorHAnsi" w:cstheme="minorBidi"/>
+              <w:smallCaps w:val="0"/>
+              <w:noProof/>
+              <w:sz w:val="24"/>
+              <w:szCs w:val="22"/>
+            </w:rPr>
+          </w:pPr>
+          <w:hyperlink w:anchor="_Toc482102506" w:history="1">
+            <w:r>
+              <w:rPr>
+                <w:rStyle w:val="a3"/>
+                <w:rFonts w:hint="eastAsia"/>
+                <w:noProof/>
+                <w14:scene3d>
+                  <w14:camera w14:prst="orthographicFront"/>
+                  <w14:lightRig w14:rig="threePt" w14:dir="t">
+                    <w14:rot w14:lat="0" w14:lon="0" w14:rev="0"/>
+                  </w14:lightRig>
+                </w14:scene3d>
+              </w:rPr>
+              <w:t>第三節</w:t>
+            </w:r>
+            <w:r>
+              <w:rPr>
+                <w:rStyle w:val="a3"/>
+                <w:noProof/>
+              </w:rPr>
+              <w:t xml:space="preserve"> </w:t>
+            </w:r>
+            <w:r>
+              <w:rPr>
+                <w:rStyle w:val="a3"/>
+                <w:rFonts w:hint="eastAsia"/>
+                <w:noProof/>
+              </w:rPr>
+              <w:t>專案完成度百分之百確認活動</w:t>
+            </w:r>
+            <w:r>
+              <w:rPr>
+                <w:noProof/>
+                <w:webHidden/>
+              </w:rPr>
+              <w:tab/>
+            </w:r>
+            <w:r>
+              <w:rPr>
+                <w:noProof/>
+                <w:webHidden/>
+              </w:rPr>
+              <w:fldChar w:fldCharType="begin"/>
+            </w:r>
+            <w:r>
+              <w:rPr>
+                <w:noProof/>
+                <w:webHidden/>
+              </w:rPr>
+              <w:instrText xml:space="preserve"> PAGEREF _Toc482102506 \h </w:instrText>
+            </w:r>
+            <w:r>
+              <w:rPr>
+                <w:noProof/>
+                <w:webHidden/>
+              </w:rPr>
+            </w:r>
+            <w:r>
+              <w:rPr>
+                <w:noProof/>
+                <w:webHidden/>
+              </w:rPr>
+              <w:fldChar w:fldCharType="separate"/>
+            </w:r>
+            <w:r>
+              <w:rPr>
+                <w:noProof/>
+                <w:webHidden/>
+              </w:rPr>
+              <w:t>31</w:t>
+            </w:r>
+            <w:r>
+              <w:rPr>
+                <w:noProof/>
+                <w:webHidden/>
+              </w:rPr>
+              <w:fldChar w:fldCharType="end"/>
+            </w:r>
+          </w:hyperlink>
+        </w:p>
+        <w:p>
+          <w:pPr>
+            <w:pStyle w:val="12"/>
+            <w:tabs>
+              <w:tab w:val="right" w:leader="dot" w:pos="8154"/>
+            </w:tabs>
+            <w:rPr>
+              <w:rFonts w:asciiTheme="minorHAnsi" w:hAnsiTheme="minorHAnsi" w:cstheme="minorBidi"/>
+              <w:b w:val="0"/>
+              <w:bCs w:val="0"/>
+              <w:caps w:val="0"/>
+              <w:noProof/>
+              <w:sz w:val="24"/>
+              <w:szCs w:val="22"/>
+            </w:rPr>
+          </w:pPr>
+          <w:hyperlink w:anchor="_Toc482102507" w:history="1">
+            <w:r>
+              <w:rPr>
+                <w:rStyle w:val="a3"/>
+                <w:rFonts w:eastAsia="新細明體" w:hint="eastAsia"/>
+                <w:noProof/>
+              </w:rPr>
+              <w:t>第五章</w:t>
+            </w:r>
+            <w:r>
+              <w:rPr>
+                <w:rStyle w:val="a3"/>
+                <w:rFonts w:hint="eastAsia"/>
+                <w:noProof/>
+              </w:rPr>
+              <w:t xml:space="preserve"> </w:t>
+            </w:r>
+            <w:r>
+              <w:rPr>
+                <w:rStyle w:val="a3"/>
+                <w:rFonts w:hint="eastAsia"/>
+                <w:noProof/>
+              </w:rPr>
               <w:t>結論</w:t>
             </w:r>
             <w:r>
@@ -2498,7 +3147,7 @@
                 <w:noProof/>
                 <w:webHidden/>
               </w:rPr>
-              <w:instrText xml:space="preserve"> PAGEREF _Toc481238049 \h </w:instrText>
+              <w:instrText xml:space="preserve"> PAGEREF _Toc482102507 \h </w:instrText>
             </w:r>
             <w:r>
               <w:rPr>
@@ -2518,7 +3167,7 @@
                 <w:noProof/>
                 <w:webHidden/>
               </w:rPr>
-              <w:t>24</w:t>
+              <w:t>34</w:t>
             </w:r>
             <w:r>
               <w:rPr>
@@ -3257,7 +3906,7 @@
         <w:pStyle w:val="10"/>
       </w:pPr>
       <w:bookmarkStart w:id="7" w:name="_Toc63824508"/>
-      <w:bookmarkStart w:id="8" w:name="_Toc481238032"/>
+      <w:bookmarkStart w:id="8" w:name="_Toc482102484"/>
       <w:r>
         <w:rPr>
           <w:rFonts w:hint="eastAsia"/>
@@ -3273,7 +3922,7 @@
       <w:pPr>
         <w:pStyle w:val="20"/>
       </w:pPr>
-      <w:bookmarkStart w:id="9" w:name="_Toc481238033"/>
+      <w:bookmarkStart w:id="9" w:name="_Toc482102485"/>
       <w:r>
         <w:rPr>
           <w:rFonts w:hint="eastAsia"/>
@@ -3397,25 +4046,16 @@
           <w:szCs w:val="28"/>
         </w:rPr>
       </w:pPr>
-      <w:bookmarkStart w:id="11" w:name="_Toc481238034"/>
-      <w:bookmarkStart w:id="12" w:name="_Toc480049458"/>
+      <w:bookmarkStart w:id="11" w:name="_Toc480049458"/>
+      <w:bookmarkStart w:id="12" w:name="_Toc482102486"/>
       <w:r>
         <w:rPr>
           <w:rFonts w:ascii="標楷體" w:hAnsi="標楷體" w:hint="eastAsia"/>
           <w:szCs w:val="28"/>
         </w:rPr>
-        <w:t>現代專案管控系統</w:t>
-      </w:r>
-      <w:bookmarkStart w:id="13" w:name="_GoBack"/>
-      <w:bookmarkEnd w:id="13"/>
-      <w:r>
-        <w:rPr>
-          <w:rFonts w:ascii="標楷體" w:hAnsi="標楷體" w:hint="eastAsia"/>
-          <w:szCs w:val="28"/>
-        </w:rPr>
-        <w:t>的限制</w:t>
-      </w:r>
-      <w:bookmarkEnd w:id="11"/>
+        <w:t>現代專案管控系統的限制</w:t>
+      </w:r>
+      <w:bookmarkEnd w:id="12"/>
     </w:p>
     <w:p>
       <w:pPr>
@@ -3515,6 +4155,7 @@
         </w:rPr>
         <w:t>以及專案管控的網頁社群</w:t>
       </w:r>
+      <w:proofErr w:type="spellStart"/>
       <w:r>
         <w:rPr>
           <w:rFonts w:hint="eastAsia"/>
@@ -3528,6 +4169,7 @@
         </w:rPr>
         <w:t>ithub</w:t>
       </w:r>
+      <w:proofErr w:type="spellEnd"/>
       <w:r>
         <w:rPr>
           <w:rFonts w:hint="eastAsia"/>
@@ -3698,12 +4340,14 @@
         </w:rPr>
         <w:t>善用</w:t>
       </w:r>
+      <w:proofErr w:type="spellStart"/>
       <w:r>
         <w:rPr>
           <w:rFonts w:hint="eastAsia"/>
         </w:rPr>
         <w:t>Github</w:t>
       </w:r>
+      <w:proofErr w:type="spellEnd"/>
       <w:r>
         <w:rPr>
           <w:rFonts w:hint="eastAsia"/>
@@ -3796,6 +4440,14 @@
         </w:rPr>
         <w:t>不具動機性</w:t>
       </w:r>
+      <w:r>
+        <w:rPr>
+          <w:rFonts w:hint="eastAsia"/>
+        </w:rPr>
+        <w:t>[5]</w:t>
+      </w:r>
+      <w:bookmarkStart w:id="13" w:name="_GoBack"/>
+      <w:bookmarkEnd w:id="13"/>
       <w:r>
         <w:rPr>
           <w:rFonts w:hint="eastAsia"/>
@@ -3831,10 +4483,10 @@
           <w:shd w:val="clear" w:color="auto" w:fill="FFFFFF"/>
         </w:rPr>
       </w:pPr>
-      <w:bookmarkStart w:id="14" w:name="_Toc481238035"/>
-      <w:bookmarkStart w:id="15" w:name="_Toc63824509"/>
-      <w:bookmarkStart w:id="16" w:name="_Toc11768066"/>
-      <w:bookmarkEnd w:id="12"/>
+      <w:bookmarkStart w:id="14" w:name="_Toc63824509"/>
+      <w:bookmarkStart w:id="15" w:name="_Toc11768066"/>
+      <w:bookmarkStart w:id="16" w:name="_Toc482102487"/>
+      <w:bookmarkEnd w:id="11"/>
       <w:r>
         <w:rPr>
           <w:rFonts w:hint="eastAsia"/>
@@ -3863,7 +4515,7 @@
         </w:rPr>
         <w:t>的效率問題</w:t>
       </w:r>
-      <w:bookmarkEnd w:id="14"/>
+      <w:bookmarkEnd w:id="16"/>
     </w:p>
     <w:p>
       <w:pPr>
@@ -4075,7 +4727,7 @@
       <w:pPr>
         <w:pStyle w:val="20"/>
       </w:pPr>
-      <w:bookmarkStart w:id="17" w:name="_Toc481238036"/>
+      <w:bookmarkStart w:id="17" w:name="_Toc482102488"/>
       <w:r>
         <w:rPr>
           <w:rFonts w:hint="eastAsia"/>
@@ -4083,8 +4735,8 @@
         <w:lastRenderedPageBreak/>
         <w:t>研究</w:t>
       </w:r>
+      <w:bookmarkEnd w:id="14"/>
       <w:bookmarkEnd w:id="15"/>
-      <w:bookmarkEnd w:id="16"/>
       <w:r>
         <w:rPr>
           <w:rFonts w:hint="eastAsia"/>
@@ -4097,7 +4749,7 @@
       <w:pPr>
         <w:pStyle w:val="3"/>
       </w:pPr>
-      <w:bookmarkStart w:id="18" w:name="_Toc481238037"/>
+      <w:bookmarkStart w:id="18" w:name="_Toc482102489"/>
       <w:r>
         <w:rPr>
           <w:rFonts w:hint="eastAsia"/>
@@ -4559,7 +5211,7 @@
       <w:pPr>
         <w:pStyle w:val="3"/>
       </w:pPr>
-      <w:bookmarkStart w:id="19" w:name="_Toc481238038"/>
+      <w:bookmarkStart w:id="19" w:name="_Toc482102490"/>
       <w:r>
         <w:rPr>
           <w:rFonts w:hint="eastAsia"/>
@@ -4652,7 +5304,7 @@
       <w:pPr>
         <w:pStyle w:val="3"/>
       </w:pPr>
-      <w:bookmarkStart w:id="20" w:name="_Toc481238039"/>
+      <w:bookmarkStart w:id="20" w:name="_Toc482102491"/>
       <w:r>
         <w:rPr>
           <w:rFonts w:hint="eastAsia"/>
@@ -4806,7 +5458,7 @@
       </w:pPr>
       <w:bookmarkStart w:id="21" w:name="_Toc63824511"/>
       <w:bookmarkStart w:id="22" w:name="_Toc11768068"/>
-      <w:bookmarkStart w:id="23" w:name="_Toc481238040"/>
+      <w:bookmarkStart w:id="23" w:name="_Toc482102492"/>
       <w:r>
         <w:rPr>
           <w:rFonts w:hint="eastAsia"/>
@@ -4822,12 +5474,7 @@
       <w:pPr>
         <w:pStyle w:val="20"/>
       </w:pPr>
-      <w:r>
-        <w:rPr>
-          <w:rFonts w:hint="eastAsia"/>
-        </w:rPr>
-        <w:t>為何使用</w:t>
-      </w:r>
+      <w:bookmarkStart w:id="24" w:name="_Toc482102493"/>
       <w:r>
         <w:rPr>
           <w:rFonts w:hint="eastAsia"/>
@@ -4840,12 +5487,7 @@
         </w:rPr>
         <w:t>結構圖</w:t>
       </w:r>
-      <w:r>
-        <w:rPr>
-          <w:rFonts w:hint="eastAsia"/>
-        </w:rPr>
-        <w:t>?</w:t>
-      </w:r>
+      <w:bookmarkEnd w:id="24"/>
     </w:p>
     <w:p>
       <w:pPr>
@@ -4864,8 +5506,13 @@
         <w:t>(</w:t>
       </w:r>
       <w:r>
-        <w:t>Work Breakdown Structure,WBS</w:t>
-      </w:r>
+        <w:t xml:space="preserve">Work Breakdown </w:t>
+      </w:r>
+      <w:proofErr w:type="spellStart"/>
+      <w:r>
+        <w:t>Structure,WBS</w:t>
+      </w:r>
+      <w:proofErr w:type="spellEnd"/>
       <w:r>
         <w:rPr>
           <w:rFonts w:hint="eastAsia"/>
@@ -5020,7 +5667,7 @@
         <w:rPr>
           <w:rFonts w:hint="eastAsia"/>
         </w:rPr>
-        <w:t>APP</w:t>
+        <w:t>產品功能</w:t>
       </w:r>
       <w:r>
         <w:rPr>
@@ -5056,14 +5703,14 @@
         <w:rPr>
           <w:rFonts w:hint="eastAsia"/>
         </w:rPr>
-        <w:t>設計工作結</w:t>
+        <w:t>設計工</w:t>
       </w:r>
       <w:r>
         <w:rPr>
           <w:rFonts w:hint="eastAsia"/>
         </w:rPr>
         <w:lastRenderedPageBreak/>
-        <w:t>構圖，設計完的結果將會是多個工作群組以及多個具有時程規劃的工作項目，</w:t>
+        <w:t>作結構圖，設計完的結果將會是多個工作群組以及多個具有時程規劃的工作項目，</w:t>
       </w:r>
       <w:r>
         <w:rPr>
@@ -5181,7 +5828,16 @@
                                 <w:szCs w:val="28"/>
                                 <w:lang w:eastAsia="zh-TW"/>
                               </w:rPr>
-                              <w:t>本專研工作結構圖</w:t>
+                              <w:t>本專</w:t>
+                            </w:r>
+                            <w:r>
+                              <w:rPr>
+                                <w:rFonts w:ascii="標楷體" w:hAnsi="標楷體" w:hint="eastAsia"/>
+                                <w:sz w:val="28"/>
+                                <w:szCs w:val="28"/>
+                                <w:lang w:eastAsia="zh-TW"/>
+                              </w:rPr>
+                              <w:t>研工作結構圖</w:t>
                             </w:r>
                             <w:r>
                               <w:rPr>
@@ -5357,7 +6013,7 @@
                     <w:p>
                       <w:pPr>
                         <w:rPr>
-                          <w:rFonts w:eastAsia="DengXian" w:hint="eastAsia"/>
+                          <w:rFonts w:eastAsia="DengXian"/>
                           <w:lang w:eastAsia="zh-CN"/>
                         </w:rPr>
                       </w:pPr>
@@ -5474,7 +6130,19 @@
         <w:rPr>
           <w:rFonts w:hint="eastAsia"/>
         </w:rPr>
-        <w:t>數項問題：</w:t>
+        <w:t>數項問題</w:t>
+      </w:r>
+      <w:r>
+        <w:rPr>
+          <w:rFonts w:hint="eastAsia"/>
+        </w:rPr>
+        <w:t>[4]</w:t>
+      </w:r>
+      <w:r>
+        <w:rPr>
+          <w:rFonts w:hint="eastAsia"/>
+        </w:rPr>
+        <w:t>：</w:t>
       </w:r>
     </w:p>
     <w:p>
@@ -5489,115 +6157,19 @@
         <w:rPr>
           <w:rFonts w:hint="eastAsia"/>
         </w:rPr>
-        <w:t>無法有效分配工作</w:t>
-      </w:r>
-      <w:r>
-        <w:rPr>
-          <w:rFonts w:hint="eastAsia"/>
-        </w:rPr>
-        <w:t>：</w:t>
-      </w:r>
-      <w:r>
-        <w:rPr>
-          <w:rFonts w:hint="eastAsia"/>
-        </w:rPr>
-        <w:t>一般社會大眾在進行分工合作時，</w:t>
-      </w:r>
-      <w:r>
-        <w:rPr>
-          <w:rFonts w:hint="eastAsia"/>
-        </w:rPr>
-        <w:t>時常</w:t>
-      </w:r>
-      <w:r>
-        <w:rPr>
-          <w:rFonts w:hint="eastAsia"/>
-        </w:rPr>
-        <w:t>無法專心定義工作架構</w:t>
-      </w:r>
-      <w:r>
-        <w:rPr>
-          <w:rFonts w:hint="eastAsia"/>
-        </w:rPr>
-        <w:t>，</w:t>
-      </w:r>
-      <w:r>
-        <w:rPr>
-          <w:rFonts w:hint="eastAsia"/>
-        </w:rPr>
-        <w:t>因此思路會趨向從工作</w:t>
-      </w:r>
-      <w:r>
-        <w:rPr>
-          <w:rFonts w:hint="eastAsia"/>
-        </w:rPr>
-        <w:t>項目建</w:t>
-      </w:r>
-      <w:r>
-        <w:rPr>
-          <w:rFonts w:hint="eastAsia"/>
-        </w:rPr>
-        <w:t>起，</w:t>
-      </w:r>
-      <w:r>
-        <w:rPr>
-          <w:rFonts w:hint="eastAsia"/>
-        </w:rPr>
-        <w:t>並</w:t>
-      </w:r>
-      <w:r>
-        <w:rPr>
-          <w:rFonts w:hint="eastAsia"/>
-        </w:rPr>
-        <w:t>無法看到團隊工作的</w:t>
-      </w:r>
-      <w:r>
-        <w:rPr>
-          <w:rFonts w:hint="eastAsia"/>
-        </w:rPr>
-        <w:t>全貌</w:t>
-      </w:r>
-      <w:r>
-        <w:rPr>
-          <w:rFonts w:hint="eastAsia"/>
-        </w:rPr>
-        <w:t>。</w:t>
-      </w:r>
-      <w:r>
-        <w:rPr>
-          <w:rFonts w:hint="eastAsia"/>
-        </w:rPr>
-        <w:t>使用</w:t>
-      </w:r>
-      <w:r>
-        <w:rPr>
-          <w:rFonts w:hint="eastAsia"/>
-        </w:rPr>
-        <w:t>工作結構圖</w:t>
-      </w:r>
-      <w:r>
-        <w:rPr>
-          <w:rFonts w:hint="eastAsia"/>
-        </w:rPr>
-        <w:t>能夠專注在工作分解上，從抽象部分分解到具體部分</w:t>
-      </w:r>
-      <w:r>
-        <w:rPr>
-          <w:rFonts w:hint="eastAsia"/>
-        </w:rPr>
-        <w:t>，也能一併呈現出工作的</w:t>
-      </w:r>
-      <w:r>
-        <w:rPr>
-          <w:rFonts w:hint="eastAsia"/>
-        </w:rPr>
-        <w:t>方向</w:t>
-      </w:r>
-      <w:r>
-        <w:rPr>
-          <w:rFonts w:hint="eastAsia"/>
-        </w:rPr>
-        <w:t>。</w:t>
+        <w:t>工作目標過於抽象：</w:t>
+      </w:r>
+      <w:r>
+        <w:rPr>
+          <w:rFonts w:hint="eastAsia"/>
+        </w:rPr>
+        <w:t>團隊管理者時常訂定許多抽象的目標，</w:t>
+      </w:r>
+      <w:r>
+        <w:rPr>
+          <w:rFonts w:hint="eastAsia"/>
+        </w:rPr>
+        <w:t>而越抽象的目標就越難以實踐，因此藉由工作結構圖能有效並迅速地分配工作項目。</w:t>
       </w:r>
     </w:p>
     <w:p>
@@ -5608,25 +6180,13 @@
         <w:rPr>
           <w:rFonts w:hint="eastAsia"/>
         </w:rPr>
-        <w:t>無法</w:t>
-      </w:r>
-      <w:r>
-        <w:rPr>
-          <w:rFonts w:hint="eastAsia"/>
-        </w:rPr>
-        <w:t>有效率地進行</w:t>
-      </w:r>
-      <w:r>
-        <w:rPr>
-          <w:rFonts w:hint="eastAsia"/>
-        </w:rPr>
         <w:t>工作</w:t>
       </w:r>
       <w:r>
         <w:rPr>
           <w:rFonts w:hint="eastAsia"/>
         </w:rPr>
-        <w:t>分配</w:t>
+        <w:t>角色分配不清晰</w:t>
       </w:r>
       <w:r>
         <w:rPr>
@@ -5638,61 +6198,25 @@
         <w:rPr>
           <w:rFonts w:hint="eastAsia"/>
         </w:rPr>
-        <w:t>若無適當</w:t>
-      </w:r>
-      <w:r>
-        <w:rPr>
-          <w:rFonts w:hint="eastAsia"/>
-        </w:rPr>
-        <w:t>分析工具紀錄</w:t>
-      </w:r>
-      <w:r>
-        <w:rPr>
-          <w:rFonts w:hint="eastAsia"/>
-        </w:rPr>
-        <w:t>工作</w:t>
-      </w:r>
-      <w:r>
-        <w:rPr>
-          <w:rFonts w:hint="eastAsia"/>
-        </w:rPr>
-        <w:t>項目</w:t>
-      </w:r>
-      <w:r>
-        <w:rPr>
-          <w:rFonts w:hint="eastAsia"/>
-        </w:rPr>
-        <w:t>，</w:t>
-      </w:r>
-      <w:r>
-        <w:rPr>
-          <w:rFonts w:hint="eastAsia"/>
-        </w:rPr>
-        <w:t>則通常都是使用單一文件的格式進行紀錄</w:t>
-      </w:r>
-      <w:r>
-        <w:rPr>
-          <w:rFonts w:hint="eastAsia"/>
-        </w:rPr>
-        <w:t>。如此一來</w:t>
-      </w:r>
-      <w:r>
-        <w:rPr>
-          <w:rFonts w:hint="eastAsia"/>
-        </w:rPr>
-        <w:t>，</w:t>
-      </w:r>
-      <w:r>
-        <w:rPr>
-          <w:rFonts w:hint="eastAsia"/>
-        </w:rPr>
-        <w:t>團員在編輯文件工作上，</w:t>
-      </w:r>
-      <w:r>
-        <w:rPr>
-          <w:rFonts w:hint="eastAsia"/>
-        </w:rPr>
-        <w:t>彈性及效率將會大幅縮減。</w:t>
+        <w:t>工作項目都隸屬於工作群組之中，</w:t>
+      </w:r>
+      <w:r>
+        <w:rPr>
+          <w:rFonts w:hint="eastAsia"/>
+        </w:rPr>
+        <w:t>因此無形中也能訂定出團隊</w:t>
+      </w:r>
+      <w:r>
+        <w:rPr>
+          <w:rFonts w:hint="eastAsia"/>
+        </w:rPr>
+        <w:t>如何依照各群組分工合作</w:t>
+      </w:r>
+      <w:r>
+        <w:rPr>
+          <w:rFonts w:hint="eastAsia"/>
+        </w:rPr>
+        <w:t>。</w:t>
       </w:r>
     </w:p>
     <w:p>
@@ -5759,25 +6283,15 @@
       <w:pPr>
         <w:pStyle w:val="20"/>
       </w:pPr>
+      <w:bookmarkStart w:id="25" w:name="_Toc482102494"/>
       <w:r>
         <w:rPr>
           <w:rFonts w:hint="eastAsia"/>
         </w:rPr>
         <w:lastRenderedPageBreak/>
-        <w:t>如何運用</w:t>
-      </w:r>
-      <w:r>
-        <w:rPr>
-          <w:rFonts w:hint="eastAsia"/>
-        </w:rPr>
         <w:t>甘特圖</w:t>
       </w:r>
-      <w:r>
-        <w:rPr>
-          <w:rFonts w:hint="eastAsia"/>
-        </w:rPr>
-        <w:t>?</w:t>
-      </w:r>
+      <w:bookmarkEnd w:id="25"/>
     </w:p>
     <w:p>
       <w:r>
@@ -5864,7 +6378,16 @@
                                 <w:szCs w:val="28"/>
                                 <w:lang w:eastAsia="zh-TW"/>
                               </w:rPr>
-                              <w:t>本專研甘特圖</w:t>
+                              <w:t>本專</w:t>
+                            </w:r>
+                            <w:r>
+                              <w:rPr>
+                                <w:rFonts w:ascii="標楷體" w:hAnsi="標楷體" w:hint="eastAsia"/>
+                                <w:sz w:val="28"/>
+                                <w:szCs w:val="28"/>
+                                <w:lang w:eastAsia="zh-TW"/>
+                              </w:rPr>
+                              <w:t>研甘特圖</w:t>
                             </w:r>
                             <w:r>
                               <w:rPr>
@@ -6330,7 +6853,7 @@
       <w:pPr>
         <w:pStyle w:val="10"/>
       </w:pPr>
-      <w:bookmarkStart w:id="24" w:name="_Toc481238041"/>
+      <w:bookmarkStart w:id="26" w:name="_Toc482102495"/>
       <w:r>
         <w:rPr>
           <w:rFonts w:hint="eastAsia"/>
@@ -6344,7 +6867,7 @@
         </w:rPr>
         <w:t>分析</w:t>
       </w:r>
-      <w:bookmarkEnd w:id="24"/>
+      <w:bookmarkEnd w:id="26"/>
     </w:p>
     <w:p>
       <w:pPr>
@@ -6520,7 +7043,7 @@
       <w:pPr>
         <w:pStyle w:val="20"/>
       </w:pPr>
-      <w:bookmarkStart w:id="25" w:name="_Toc481238042"/>
+      <w:bookmarkStart w:id="27" w:name="_Toc482102496"/>
       <w:r>
         <w:rPr>
           <w:rFonts w:hint="eastAsia"/>
@@ -6533,7 +7056,7 @@
         </w:rPr>
         <w:t>環境</w:t>
       </w:r>
-      <w:bookmarkEnd w:id="25"/>
+      <w:bookmarkEnd w:id="27"/>
     </w:p>
     <w:p>
       <w:r>
@@ -6632,12 +7155,14 @@
         </w:rPr>
         <w:t>使用</w:t>
       </w:r>
+      <w:proofErr w:type="spellStart"/>
       <w:r>
         <w:rPr>
           <w:rFonts w:hint="eastAsia"/>
         </w:rPr>
         <w:t>Imgur</w:t>
       </w:r>
+      <w:proofErr w:type="spellEnd"/>
       <w:r>
         <w:rPr>
           <w:rFonts w:hint="eastAsia"/>
@@ -6733,11 +7258,11 @@
       </w:r>
     </w:p>
     <w:p/>
-    <w:bookmarkStart w:id="26" w:name="_Toc481238043"/>
     <w:p>
       <w:pPr>
         <w:pStyle w:val="20"/>
       </w:pPr>
+      <w:bookmarkStart w:id="28" w:name="_Toc482102497"/>
       <w:r>
         <w:rPr>
           <w:noProof/>
@@ -7078,6 +7603,7 @@
         </w:rPr>
         <w:t>分析</w:t>
       </w:r>
+      <w:bookmarkEnd w:id="28"/>
     </w:p>
     <w:p>
       <w:r>
@@ -7110,6 +7636,7 @@
       <w:pPr>
         <w:pStyle w:val="20"/>
       </w:pPr>
+      <w:bookmarkStart w:id="29" w:name="_Toc482102498"/>
       <w:r>
         <w:rPr>
           <w:noProof/>
@@ -7662,7 +8189,7 @@
         </w:rPr>
         <w:t>使用案例</w:t>
       </w:r>
-      <w:bookmarkEnd w:id="26"/>
+      <w:bookmarkEnd w:id="29"/>
     </w:p>
     <w:p>
       <w:pPr>
@@ -7772,7 +8299,7 @@
       <w:pPr>
         <w:pStyle w:val="3"/>
       </w:pPr>
-      <w:bookmarkStart w:id="27" w:name="_Toc481238044"/>
+      <w:bookmarkStart w:id="30" w:name="_Toc482102499"/>
       <w:r>
         <w:rPr>
           <w:rFonts w:hint="eastAsia"/>
@@ -7780,13 +8307,13 @@
         <w:lastRenderedPageBreak/>
         <w:t>使用者</w:t>
       </w:r>
-      <w:bookmarkEnd w:id="27"/>
       <w:r>
         <w:rPr>
           <w:rFonts w:hint="eastAsia"/>
         </w:rPr>
         <w:t>、會員</w:t>
       </w:r>
+      <w:bookmarkEnd w:id="30"/>
     </w:p>
     <w:p>
       <w:r>
@@ -8168,14 +8695,14 @@
       <w:pPr>
         <w:pStyle w:val="3"/>
       </w:pPr>
-      <w:bookmarkStart w:id="28" w:name="_Toc481238045"/>
+      <w:bookmarkStart w:id="31" w:name="_Toc482102500"/>
       <w:r>
         <w:rPr>
           <w:rFonts w:hint="eastAsia"/>
         </w:rPr>
         <w:t>團隊成員</w:t>
       </w:r>
-      <w:bookmarkEnd w:id="28"/>
+      <w:bookmarkEnd w:id="31"/>
     </w:p>
     <w:p>
       <w:r>
@@ -8554,14 +9081,14 @@
         <w:pStyle w:val="3"/>
         <w:jc w:val="center"/>
       </w:pPr>
-      <w:bookmarkStart w:id="29" w:name="_Toc481238046"/>
+      <w:bookmarkStart w:id="32" w:name="_Toc482102501"/>
       <w:r>
         <w:rPr>
           <w:rFonts w:hint="eastAsia"/>
         </w:rPr>
         <w:t>團長、專案管理者</w:t>
       </w:r>
-      <w:bookmarkEnd w:id="29"/>
+      <w:bookmarkEnd w:id="32"/>
     </w:p>
     <w:p>
       <w:r>
@@ -8945,20 +9472,20 @@
       <w:pPr>
         <w:pStyle w:val="20"/>
       </w:pPr>
-      <w:bookmarkStart w:id="30" w:name="_Toc481238047"/>
+      <w:bookmarkStart w:id="33" w:name="_Toc482102502"/>
       <w:r>
         <w:rPr>
           <w:rFonts w:hint="eastAsia"/>
         </w:rPr>
         <w:t>使用案例</w:t>
       </w:r>
-      <w:bookmarkEnd w:id="30"/>
       <w:r>
         <w:rPr>
           <w:rFonts w:hint="eastAsia"/>
         </w:rPr>
         <w:t>簡述</w:t>
       </w:r>
+      <w:bookmarkEnd w:id="33"/>
     </w:p>
     <w:p>
       <w:r>
@@ -9257,12 +9784,14 @@
         </w:rPr>
         <w:t>圖片在</w:t>
       </w:r>
+      <w:proofErr w:type="spellStart"/>
       <w:r>
         <w:rPr>
           <w:rFonts w:hint="eastAsia"/>
         </w:rPr>
         <w:t>Imgur</w:t>
       </w:r>
+      <w:proofErr w:type="spellEnd"/>
       <w:r>
         <w:rPr>
           <w:rFonts w:hint="eastAsia"/>
@@ -10987,9 +11516,8 @@
         </w:rPr>
         <w:t>在額外功能的部分，系統致力於營造輕鬆有趣的環境，使團隊成員們的互動更具多元性。</w:t>
       </w:r>
-      <w:bookmarkStart w:id="31" w:name="_Toc63824526"/>
-      <w:bookmarkStart w:id="32" w:name="_Toc11768083"/>
-      <w:bookmarkStart w:id="33" w:name="_Toc481238049"/>
+      <w:bookmarkStart w:id="34" w:name="_Toc63824526"/>
+      <w:bookmarkStart w:id="35" w:name="_Toc11768083"/>
     </w:p>
     <w:p>
       <w:pPr>
@@ -11102,6 +11630,7 @@
       <w:pPr>
         <w:pStyle w:val="10"/>
       </w:pPr>
+      <w:bookmarkStart w:id="36" w:name="_Toc482102503"/>
       <w:r>
         <w:rPr>
           <w:rFonts w:hint="eastAsia"/>
@@ -11115,6 +11644,7 @@
         </w:rPr>
         <w:t>分析</w:t>
       </w:r>
+      <w:bookmarkEnd w:id="36"/>
     </w:p>
     <w:p>
       <w:r>
@@ -11206,12 +11736,14 @@
       <w:pPr>
         <w:pStyle w:val="20"/>
       </w:pPr>
+      <w:bookmarkStart w:id="37" w:name="_Toc482102504"/>
       <w:r>
         <w:rPr>
           <w:rFonts w:hint="eastAsia"/>
         </w:rPr>
         <w:t>工作分析及指派活動</w:t>
       </w:r>
+      <w:bookmarkEnd w:id="37"/>
     </w:p>
     <w:p>
       <w:r>
@@ -11306,6 +11838,7 @@
       <w:pPr>
         <w:pStyle w:val="20"/>
       </w:pPr>
+      <w:bookmarkStart w:id="38" w:name="_Toc482102505"/>
       <w:r>
         <w:rPr>
           <w:noProof/>
@@ -11730,6 +12263,7 @@
         </w:rPr>
         <w:t>工作提交活動</w:t>
       </w:r>
+      <w:bookmarkEnd w:id="38"/>
     </w:p>
     <w:p>
       <w:r>
@@ -11824,6 +12358,7 @@
       <w:pPr>
         <w:pStyle w:val="20"/>
       </w:pPr>
+      <w:bookmarkStart w:id="39" w:name="_Toc482102506"/>
       <w:r>
         <w:rPr>
           <w:noProof/>
@@ -12218,6 +12753,7 @@
         </w:rPr>
         <w:t>活動</w:t>
       </w:r>
+      <w:bookmarkEnd w:id="39"/>
     </w:p>
     <w:p>
       <w:r>
@@ -12693,6 +13229,7 @@
       <w:pPr>
         <w:pStyle w:val="10"/>
       </w:pPr>
+      <w:bookmarkStart w:id="40" w:name="_Toc482102507"/>
       <w:r>
         <w:rPr>
           <w:rFonts w:hint="eastAsia"/>
@@ -12700,9 +13237,9 @@
         <w:lastRenderedPageBreak/>
         <w:t>結論</w:t>
       </w:r>
-      <w:bookmarkEnd w:id="31"/>
-      <w:bookmarkEnd w:id="32"/>
-      <w:bookmarkEnd w:id="33"/>
+      <w:bookmarkEnd w:id="34"/>
+      <w:bookmarkEnd w:id="35"/>
+      <w:bookmarkEnd w:id="40"/>
     </w:p>
     <w:p/>
     <w:p>
@@ -12714,7 +13251,7 @@
       <w:pPr>
         <w:pStyle w:val="aa"/>
       </w:pPr>
-      <w:bookmarkStart w:id="34" w:name="_Toc63824529"/>
+      <w:bookmarkStart w:id="41" w:name="_Toc63824529"/>
       <w:r>
         <w:rPr>
           <w:rFonts w:hint="eastAsia"/>
@@ -12722,7 +13259,7 @@
         <w:lastRenderedPageBreak/>
         <w:t>參考文獻</w:t>
       </w:r>
-      <w:bookmarkEnd w:id="34"/>
+      <w:bookmarkEnd w:id="41"/>
     </w:p>
     <w:p>
       <w:pPr>
@@ -12768,6 +13305,11 @@
           <w:numId w:val="13"/>
         </w:numPr>
         <w:ind w:leftChars="0"/>
+        <w:rPr>
+          <w:rStyle w:val="a3"/>
+          <w:color w:val="auto"/>
+          <w:u w:val="none"/>
+        </w:rPr>
       </w:pPr>
       <w:hyperlink r:id="rId33" w:history="1">
         <w:r>
@@ -12778,13 +13320,49 @@
         </w:r>
       </w:hyperlink>
     </w:p>
+    <w:p>
+      <w:pPr>
+        <w:pStyle w:val="af2"/>
+        <w:numPr>
+          <w:ilvl w:val="0"/>
+          <w:numId w:val="13"/>
+        </w:numPr>
+        <w:ind w:leftChars="0"/>
+      </w:pPr>
+      <w:hyperlink r:id="rId34" w:history="1">
+        <w:r>
+          <w:rPr>
+            <w:rStyle w:val="a3"/>
+          </w:rPr>
+          <w:t>http://www.businessknowhow.com/manage/teamwork-problems.htm</w:t>
+        </w:r>
+      </w:hyperlink>
+    </w:p>
+    <w:p>
+      <w:pPr>
+        <w:pStyle w:val="af2"/>
+        <w:numPr>
+          <w:ilvl w:val="0"/>
+          <w:numId w:val="13"/>
+        </w:numPr>
+        <w:ind w:leftChars="0"/>
+      </w:pPr>
+      <w:hyperlink r:id="rId35" w:history="1">
+        <w:r>
+          <w:rPr>
+            <w:rStyle w:val="a3"/>
+          </w:rPr>
+          <w:t>http://work.chron.com/problems-occur-team-7434.html</w:t>
+        </w:r>
+      </w:hyperlink>
+    </w:p>
     <w:sectPr>
-      <w:headerReference w:type="even" r:id="rId34"/>
-      <w:headerReference w:type="default" r:id="rId35"/>
-      <w:footerReference w:type="even" r:id="rId36"/>
-      <w:footerReference w:type="default" r:id="rId37"/>
-      <w:headerReference w:type="first" r:id="rId38"/>
-      <w:footerReference w:type="first" r:id="rId39"/>
+      <w:headerReference w:type="even" r:id="rId36"/>
+      <w:headerReference w:type="default" r:id="rId37"/>
+      <w:footerReference w:type="even" r:id="rId38"/>
+      <w:footerReference w:type="default" r:id="rId39"/>
+      <w:headerReference w:type="first" r:id="rId40"/>
+      <w:footerReference w:type="first" r:id="rId41"/>
       <w:pgSz w:w="11906" w:h="16838"/>
       <w:pgMar w:top="1440" w:right="1800" w:bottom="1440" w:left="1800" w:header="851" w:footer="992" w:gutter="0"/>
       <w:cols w:space="425"/>
@@ -12967,7 +13545,7 @@
         <w:noProof/>
         <w:lang w:val="zh-TW" w:eastAsia="zh-TW"/>
       </w:rPr>
-      <w:t>6</w:t>
+      <w:t>22</w:t>
     </w:r>
     <w:r>
       <w:fldChar w:fldCharType="end"/>
@@ -16546,7 +17124,7 @@
 </file>
 
 <file path=customXml/itemProps1.xml><?xml version="1.0" encoding="utf-8"?>
-<ds:datastoreItem xmlns:ds="http://schemas.openxmlformats.org/officeDocument/2006/customXml" ds:itemID="{F6D250C6-9D33-43F1-92E6-0FD9B83CA7AE}">
+<ds:datastoreItem xmlns:ds="http://schemas.openxmlformats.org/officeDocument/2006/customXml" ds:itemID="{18582B48-40E2-43F4-B4B4-EDFC5DEC462A}">
   <ds:schemaRefs>
     <ds:schemaRef ds:uri="http://schemas.openxmlformats.org/officeDocument/2006/bibliography"/>
   </ds:schemaRefs>

</xml_diff>